<commit_message>
Clase 3 Fuerza de Voluntad
</commit_message>
<xml_diff>
--- a/FORMACIONES/Desarrollo Personal G5 - ONE/Soft Skills/3, Curso de Foco Enfocarse trae más resultados para el día a día/Notas.docx
+++ b/FORMACIONES/Desarrollo Personal G5 - ONE/Soft Skills/3, Curso de Foco Enfocarse trae más resultados para el día a día/Notas.docx
@@ -1633,144 +1633,14 @@
     <w:p>
       <w:pPr>
         <w:pStyle w:val="Ttulo1"/>
-      </w:pPr>
-    </w:p>
-    <w:p>
-      <w:pPr>
-        <w:pStyle w:val="Ttulo1"/>
-      </w:pPr>
-      <w:r>
-        <w:t>Como mantener la fuerza de voluntad:</w:t>
-      </w:r>
-    </w:p>
-    <w:p>
-      <w:pPr>
-        <w:pStyle w:val="Ttulo1"/>
-      </w:pPr>
-    </w:p>
-    <w:p>
-      <w:pPr>
-        <w:pStyle w:val="Ttulo1"/>
-      </w:pPr>
-    </w:p>
-    <w:p>
-      <w:pPr>
-        <w:pStyle w:val="Ttulo1"/>
-      </w:pPr>
-    </w:p>
-    <w:p>
-      <w:pPr>
-        <w:pStyle w:val="Ttulo1"/>
-      </w:pPr>
-    </w:p>
-    <w:p>
-      <w:pPr>
-        <w:pStyle w:val="Ttulo1"/>
-      </w:pPr>
-    </w:p>
-    <w:p>
-      <w:pPr>
-        <w:pStyle w:val="Ttulo1"/>
-      </w:pPr>
-    </w:p>
-    <w:p>
-      <w:pPr>
-        <w:pStyle w:val="Ttulo1"/>
-      </w:pPr>
-    </w:p>
-    <w:p>
-      <w:pPr>
-        <w:pStyle w:val="Ttulo1"/>
-      </w:pPr>
-    </w:p>
-    <w:p>
-      <w:pPr>
-        <w:pStyle w:val="Ttulo1"/>
-      </w:pPr>
-    </w:p>
-    <w:p>
-      <w:pPr>
-        <w:pStyle w:val="Ttulo1"/>
-      </w:pPr>
-    </w:p>
-    <w:p>
-      <w:pPr>
-        <w:pStyle w:val="Ttulo1"/>
-      </w:pPr>
-    </w:p>
-    <w:p>
-      <w:pPr>
-        <w:pStyle w:val="Ttulo1"/>
-      </w:pPr>
-    </w:p>
-    <w:p>
-      <w:pPr>
-        <w:pStyle w:val="Ttulo1"/>
-      </w:pPr>
-    </w:p>
-    <w:p>
-      <w:pPr>
-        <w:pStyle w:val="Ttulo1"/>
-      </w:pPr>
-    </w:p>
-    <w:p>
-      <w:pPr>
-        <w:pStyle w:val="Ttulo1"/>
-      </w:pPr>
-    </w:p>
-    <w:p>
-      <w:pPr>
-        <w:pStyle w:val="Ttulo1"/>
-      </w:pPr>
-    </w:p>
-    <w:p>
-      <w:pPr>
-        <w:pStyle w:val="Ttulo1"/>
-      </w:pPr>
-      <w:r>
-        <w:t>Clase 4: Equilibrio en la vida</w:t>
-      </w:r>
-    </w:p>
-    <w:p>
-      <w:pPr>
-        <w:pStyle w:val="Ttulo1"/>
-      </w:pPr>
-      <w:r>
-        <w:t>Preparando las cosas:</w:t>
-      </w:r>
-    </w:p>
-    <w:p>
-      <w:pPr>
-        <w:pStyle w:val="Ttulo1"/>
-      </w:pPr>
-      <w:r>
-        <w:t>Centrarse en la vida personal:</w:t>
-      </w:r>
-    </w:p>
-    <w:p>
-      <w:pPr>
-        <w:pStyle w:val="Ttulo1"/>
-      </w:pPr>
-      <w:r>
-        <w:lastRenderedPageBreak/>
-        <w:t>Clase 5: La única cosa</w:t>
-      </w:r>
-    </w:p>
-    <w:p>
-      <w:r>
-        <w:t>Los nuevos hábitos llevan tiempo, no podemos pensar que vamos a cambiar todos nuestros hábitos de la noche a la mañana.</w:t>
-      </w:r>
-    </w:p>
-    <w:p>
-      <w:pPr>
         <w:jc w:val="center"/>
       </w:pPr>
       <w:r>
         <w:drawing>
-          <wp:inline distT="0" distB="0" distL="0" distR="0" wp14:anchorId="1F064141" wp14:editId="4E020D57">
-            <wp:extent cx="4263241" cy="1919307"/>
-            <wp:effectExtent l="0" t="0" r="4445" b="5080"/>
-            <wp:docPr id="1" name="Imagen 1"/>
+          <wp:inline distT="0" distB="0" distL="0" distR="0" wp14:anchorId="1C9E7367" wp14:editId="749B14F8">
+            <wp:extent cx="3751307" cy="1381619"/>
+            <wp:effectExtent l="0" t="0" r="1905" b="9525"/>
+            <wp:docPr id="44" name="Imagen 44"/>
             <wp:cNvGraphicFramePr>
               <a:graphicFrameLocks xmlns:a="http://schemas.openxmlformats.org/drawingml/2006/main" noChangeAspect="1"/>
             </wp:cNvGraphicFramePr>
@@ -1790,7 +1660,7 @@
                   <pic:spPr>
                     <a:xfrm>
                       <a:off x="0" y="0"/>
-                      <a:ext cx="4280174" cy="1926930"/>
+                      <a:ext cx="3759703" cy="1384711"/>
                     </a:xfrm>
                     <a:prstGeom prst="rect">
                       <a:avLst/>
@@ -1805,14 +1675,15 @@
     </w:p>
     <w:p>
       <w:pPr>
+        <w:pStyle w:val="Ttulo1"/>
         <w:jc w:val="center"/>
       </w:pPr>
       <w:r>
         <w:drawing>
-          <wp:inline distT="0" distB="0" distL="0" distR="0" wp14:anchorId="3FC69B52" wp14:editId="41417507">
-            <wp:extent cx="4286848" cy="2162477"/>
-            <wp:effectExtent l="0" t="0" r="0" b="9525"/>
-            <wp:docPr id="2" name="Imagen 2"/>
+          <wp:inline distT="0" distB="0" distL="0" distR="0" wp14:anchorId="22210997" wp14:editId="3A59D2B9">
+            <wp:extent cx="3966358" cy="1629742"/>
+            <wp:effectExtent l="0" t="0" r="0" b="8890"/>
+            <wp:docPr id="45" name="Imagen 45"/>
             <wp:cNvGraphicFramePr>
               <a:graphicFrameLocks xmlns:a="http://schemas.openxmlformats.org/drawingml/2006/main" noChangeAspect="1"/>
             </wp:cNvGraphicFramePr>
@@ -1832,6 +1703,910 @@
                   <pic:spPr>
                     <a:xfrm>
                       <a:off x="0" y="0"/>
+                      <a:ext cx="3983828" cy="1636920"/>
+                    </a:xfrm>
+                    <a:prstGeom prst="rect">
+                      <a:avLst/>
+                    </a:prstGeom>
+                  </pic:spPr>
+                </pic:pic>
+              </a:graphicData>
+            </a:graphic>
+          </wp:inline>
+        </w:drawing>
+      </w:r>
+    </w:p>
+    <w:p>
+      <w:pPr>
+        <w:pStyle w:val="Ttulo1"/>
+        <w:jc w:val="center"/>
+      </w:pPr>
+      <w:r>
+        <w:lastRenderedPageBreak/>
+        <w:drawing>
+          <wp:inline distT="0" distB="0" distL="0" distR="0" wp14:anchorId="273C1BBA" wp14:editId="39F69D9F">
+            <wp:extent cx="4566531" cy="1412668"/>
+            <wp:effectExtent l="0" t="0" r="5715" b="0"/>
+            <wp:docPr id="46" name="Imagen 46"/>
+            <wp:cNvGraphicFramePr>
+              <a:graphicFrameLocks xmlns:a="http://schemas.openxmlformats.org/drawingml/2006/main" noChangeAspect="1"/>
+            </wp:cNvGraphicFramePr>
+            <a:graphic xmlns:a="http://schemas.openxmlformats.org/drawingml/2006/main">
+              <a:graphicData uri="http://schemas.openxmlformats.org/drawingml/2006/picture">
+                <pic:pic xmlns:pic="http://schemas.openxmlformats.org/drawingml/2006/picture">
+                  <pic:nvPicPr>
+                    <pic:cNvPr id="1" name=""/>
+                    <pic:cNvPicPr/>
+                  </pic:nvPicPr>
+                  <pic:blipFill>
+                    <a:blip r:embed="rId40"/>
+                    <a:stretch>
+                      <a:fillRect/>
+                    </a:stretch>
+                  </pic:blipFill>
+                  <pic:spPr>
+                    <a:xfrm>
+                      <a:off x="0" y="0"/>
+                      <a:ext cx="4582388" cy="1417573"/>
+                    </a:xfrm>
+                    <a:prstGeom prst="rect">
+                      <a:avLst/>
+                    </a:prstGeom>
+                  </pic:spPr>
+                </pic:pic>
+              </a:graphicData>
+            </a:graphic>
+          </wp:inline>
+        </w:drawing>
+      </w:r>
+    </w:p>
+    <w:p>
+      <w:pPr>
+        <w:pStyle w:val="Ttulo1"/>
+        <w:jc w:val="center"/>
+        <w:rPr>
+          <w:noProof/>
+        </w:rPr>
+      </w:pPr>
+      <w:r>
+        <w:drawing>
+          <wp:inline distT="0" distB="0" distL="0" distR="0" wp14:anchorId="568C6093" wp14:editId="6261DAB7">
+            <wp:extent cx="4829849" cy="1552792"/>
+            <wp:effectExtent l="0" t="0" r="0" b="9525"/>
+            <wp:docPr id="47" name="Imagen 47"/>
+            <wp:cNvGraphicFramePr>
+              <a:graphicFrameLocks xmlns:a="http://schemas.openxmlformats.org/drawingml/2006/main" noChangeAspect="1"/>
+            </wp:cNvGraphicFramePr>
+            <a:graphic xmlns:a="http://schemas.openxmlformats.org/drawingml/2006/main">
+              <a:graphicData uri="http://schemas.openxmlformats.org/drawingml/2006/picture">
+                <pic:pic xmlns:pic="http://schemas.openxmlformats.org/drawingml/2006/picture">
+                  <pic:nvPicPr>
+                    <pic:cNvPr id="1" name=""/>
+                    <pic:cNvPicPr/>
+                  </pic:nvPicPr>
+                  <pic:blipFill>
+                    <a:blip r:embed="rId41"/>
+                    <a:stretch>
+                      <a:fillRect/>
+                    </a:stretch>
+                  </pic:blipFill>
+                  <pic:spPr>
+                    <a:xfrm>
+                      <a:off x="0" y="0"/>
+                      <a:ext cx="4829849" cy="1552792"/>
+                    </a:xfrm>
+                    <a:prstGeom prst="rect">
+                      <a:avLst/>
+                    </a:prstGeom>
+                  </pic:spPr>
+                </pic:pic>
+              </a:graphicData>
+            </a:graphic>
+          </wp:inline>
+        </w:drawing>
+      </w:r>
+      <w:r>
+        <w:rPr>
+          <w:noProof/>
+        </w:rPr>
+        <w:t xml:space="preserve"> </w:t>
+      </w:r>
+    </w:p>
+    <w:p>
+      <w:pPr>
+        <w:pStyle w:val="Ttulo1"/>
+        <w:jc w:val="center"/>
+      </w:pPr>
+      <w:r>
+        <w:drawing>
+          <wp:inline distT="0" distB="0" distL="0" distR="0" wp14:anchorId="11BE5773" wp14:editId="3E356E6D">
+            <wp:extent cx="5612130" cy="1256665"/>
+            <wp:effectExtent l="0" t="0" r="7620" b="635"/>
+            <wp:docPr id="48" name="Imagen 48"/>
+            <wp:cNvGraphicFramePr>
+              <a:graphicFrameLocks xmlns:a="http://schemas.openxmlformats.org/drawingml/2006/main" noChangeAspect="1"/>
+            </wp:cNvGraphicFramePr>
+            <a:graphic xmlns:a="http://schemas.openxmlformats.org/drawingml/2006/main">
+              <a:graphicData uri="http://schemas.openxmlformats.org/drawingml/2006/picture">
+                <pic:pic xmlns:pic="http://schemas.openxmlformats.org/drawingml/2006/picture">
+                  <pic:nvPicPr>
+                    <pic:cNvPr id="1" name=""/>
+                    <pic:cNvPicPr/>
+                  </pic:nvPicPr>
+                  <pic:blipFill>
+                    <a:blip r:embed="rId42"/>
+                    <a:stretch>
+                      <a:fillRect/>
+                    </a:stretch>
+                  </pic:blipFill>
+                  <pic:spPr>
+                    <a:xfrm>
+                      <a:off x="0" y="0"/>
+                      <a:ext cx="5612130" cy="1256665"/>
+                    </a:xfrm>
+                    <a:prstGeom prst="rect">
+                      <a:avLst/>
+                    </a:prstGeom>
+                  </pic:spPr>
+                </pic:pic>
+              </a:graphicData>
+            </a:graphic>
+          </wp:inline>
+        </w:drawing>
+      </w:r>
+    </w:p>
+    <w:p>
+      <w:pPr>
+        <w:pStyle w:val="Ttulo1"/>
+        <w:jc w:val="center"/>
+      </w:pPr>
+      <w:r>
+        <w:drawing>
+          <wp:inline distT="0" distB="0" distL="0" distR="0" wp14:anchorId="097E4C14" wp14:editId="4D394E4B">
+            <wp:extent cx="3801005" cy="1886213"/>
+            <wp:effectExtent l="0" t="0" r="9525" b="0"/>
+            <wp:docPr id="49" name="Imagen 49"/>
+            <wp:cNvGraphicFramePr>
+              <a:graphicFrameLocks xmlns:a="http://schemas.openxmlformats.org/drawingml/2006/main" noChangeAspect="1"/>
+            </wp:cNvGraphicFramePr>
+            <a:graphic xmlns:a="http://schemas.openxmlformats.org/drawingml/2006/main">
+              <a:graphicData uri="http://schemas.openxmlformats.org/drawingml/2006/picture">
+                <pic:pic xmlns:pic="http://schemas.openxmlformats.org/drawingml/2006/picture">
+                  <pic:nvPicPr>
+                    <pic:cNvPr id="1" name=""/>
+                    <pic:cNvPicPr/>
+                  </pic:nvPicPr>
+                  <pic:blipFill>
+                    <a:blip r:embed="rId43"/>
+                    <a:stretch>
+                      <a:fillRect/>
+                    </a:stretch>
+                  </pic:blipFill>
+                  <pic:spPr>
+                    <a:xfrm>
+                      <a:off x="0" y="0"/>
+                      <a:ext cx="3801005" cy="1886213"/>
+                    </a:xfrm>
+                    <a:prstGeom prst="rect">
+                      <a:avLst/>
+                    </a:prstGeom>
+                  </pic:spPr>
+                </pic:pic>
+              </a:graphicData>
+            </a:graphic>
+          </wp:inline>
+        </w:drawing>
+      </w:r>
+    </w:p>
+    <w:p>
+      <w:pPr>
+        <w:pStyle w:val="Ttulo1"/>
+        <w:jc w:val="center"/>
+      </w:pPr>
+      <w:r>
+        <w:drawing>
+          <wp:inline distT="0" distB="0" distL="0" distR="0" wp14:anchorId="71EA23A2" wp14:editId="3E65F177">
+            <wp:extent cx="5496692" cy="1352739"/>
+            <wp:effectExtent l="0" t="0" r="0" b="0"/>
+            <wp:docPr id="50" name="Imagen 50"/>
+            <wp:cNvGraphicFramePr>
+              <a:graphicFrameLocks xmlns:a="http://schemas.openxmlformats.org/drawingml/2006/main" noChangeAspect="1"/>
+            </wp:cNvGraphicFramePr>
+            <a:graphic xmlns:a="http://schemas.openxmlformats.org/drawingml/2006/main">
+              <a:graphicData uri="http://schemas.openxmlformats.org/drawingml/2006/picture">
+                <pic:pic xmlns:pic="http://schemas.openxmlformats.org/drawingml/2006/picture">
+                  <pic:nvPicPr>
+                    <pic:cNvPr id="1" name=""/>
+                    <pic:cNvPicPr/>
+                  </pic:nvPicPr>
+                  <pic:blipFill>
+                    <a:blip r:embed="rId44"/>
+                    <a:stretch>
+                      <a:fillRect/>
+                    </a:stretch>
+                  </pic:blipFill>
+                  <pic:spPr>
+                    <a:xfrm>
+                      <a:off x="0" y="0"/>
+                      <a:ext cx="5496692" cy="1352739"/>
+                    </a:xfrm>
+                    <a:prstGeom prst="rect">
+                      <a:avLst/>
+                    </a:prstGeom>
+                  </pic:spPr>
+                </pic:pic>
+              </a:graphicData>
+            </a:graphic>
+          </wp:inline>
+        </w:drawing>
+      </w:r>
+    </w:p>
+    <w:p>
+      <w:pPr>
+        <w:pStyle w:val="Ttulo1"/>
+        <w:jc w:val="center"/>
+      </w:pPr>
+      <w:r>
+        <w:lastRenderedPageBreak/>
+        <w:drawing>
+          <wp:inline distT="0" distB="0" distL="0" distR="0" wp14:anchorId="36F7AECD" wp14:editId="56F9B461">
+            <wp:extent cx="5172797" cy="2934109"/>
+            <wp:effectExtent l="0" t="0" r="8890" b="0"/>
+            <wp:docPr id="52" name="Imagen 52"/>
+            <wp:cNvGraphicFramePr>
+              <a:graphicFrameLocks xmlns:a="http://schemas.openxmlformats.org/drawingml/2006/main" noChangeAspect="1"/>
+            </wp:cNvGraphicFramePr>
+            <a:graphic xmlns:a="http://schemas.openxmlformats.org/drawingml/2006/main">
+              <a:graphicData uri="http://schemas.openxmlformats.org/drawingml/2006/picture">
+                <pic:pic xmlns:pic="http://schemas.openxmlformats.org/drawingml/2006/picture">
+                  <pic:nvPicPr>
+                    <pic:cNvPr id="1" name=""/>
+                    <pic:cNvPicPr/>
+                  </pic:nvPicPr>
+                  <pic:blipFill>
+                    <a:blip r:embed="rId45"/>
+                    <a:stretch>
+                      <a:fillRect/>
+                    </a:stretch>
+                  </pic:blipFill>
+                  <pic:spPr>
+                    <a:xfrm>
+                      <a:off x="0" y="0"/>
+                      <a:ext cx="5172797" cy="2934109"/>
+                    </a:xfrm>
+                    <a:prstGeom prst="rect">
+                      <a:avLst/>
+                    </a:prstGeom>
+                  </pic:spPr>
+                </pic:pic>
+              </a:graphicData>
+            </a:graphic>
+          </wp:inline>
+        </w:drawing>
+      </w:r>
+    </w:p>
+    <w:p>
+      <w:pPr>
+        <w:pStyle w:val="Ttulo1"/>
+      </w:pPr>
+      <w:r>
+        <w:t>Como mantener la fuerza de voluntad:</w:t>
+      </w:r>
+    </w:p>
+    <w:p>
+      <w:pPr>
+        <w:pStyle w:val="Ttulo1"/>
+        <w:jc w:val="center"/>
+      </w:pPr>
+      <w:r>
+        <w:drawing>
+          <wp:inline distT="0" distB="0" distL="0" distR="0" wp14:anchorId="4E93B61A" wp14:editId="70B09808">
+            <wp:extent cx="2375065" cy="1714500"/>
+            <wp:effectExtent l="0" t="0" r="6350" b="0"/>
+            <wp:docPr id="53" name="Imagen 53"/>
+            <wp:cNvGraphicFramePr>
+              <a:graphicFrameLocks xmlns:a="http://schemas.openxmlformats.org/drawingml/2006/main" noChangeAspect="1"/>
+            </wp:cNvGraphicFramePr>
+            <a:graphic xmlns:a="http://schemas.openxmlformats.org/drawingml/2006/main">
+              <a:graphicData uri="http://schemas.openxmlformats.org/drawingml/2006/picture">
+                <pic:pic xmlns:pic="http://schemas.openxmlformats.org/drawingml/2006/picture">
+                  <pic:nvPicPr>
+                    <pic:cNvPr id="1" name=""/>
+                    <pic:cNvPicPr/>
+                  </pic:nvPicPr>
+                  <pic:blipFill>
+                    <a:blip r:embed="rId46"/>
+                    <a:stretch>
+                      <a:fillRect/>
+                    </a:stretch>
+                  </pic:blipFill>
+                  <pic:spPr>
+                    <a:xfrm>
+                      <a:off x="0" y="0"/>
+                      <a:ext cx="2391621" cy="1726451"/>
+                    </a:xfrm>
+                    <a:prstGeom prst="rect">
+                      <a:avLst/>
+                    </a:prstGeom>
+                  </pic:spPr>
+                </pic:pic>
+              </a:graphicData>
+            </a:graphic>
+          </wp:inline>
+        </w:drawing>
+      </w:r>
+    </w:p>
+    <w:p>
+      <w:pPr>
+        <w:pStyle w:val="Ttulo1"/>
+      </w:pPr>
+      <w:r>
+        <w:drawing>
+          <wp:inline distT="0" distB="0" distL="0" distR="0" wp14:anchorId="3C647B77" wp14:editId="63CF3700">
+            <wp:extent cx="5612130" cy="2422525"/>
+            <wp:effectExtent l="0" t="0" r="7620" b="0"/>
+            <wp:docPr id="54" name="Imagen 54"/>
+            <wp:cNvGraphicFramePr>
+              <a:graphicFrameLocks xmlns:a="http://schemas.openxmlformats.org/drawingml/2006/main" noChangeAspect="1"/>
+            </wp:cNvGraphicFramePr>
+            <a:graphic xmlns:a="http://schemas.openxmlformats.org/drawingml/2006/main">
+              <a:graphicData uri="http://schemas.openxmlformats.org/drawingml/2006/picture">
+                <pic:pic xmlns:pic="http://schemas.openxmlformats.org/drawingml/2006/picture">
+                  <pic:nvPicPr>
+                    <pic:cNvPr id="1" name=""/>
+                    <pic:cNvPicPr/>
+                  </pic:nvPicPr>
+                  <pic:blipFill>
+                    <a:blip r:embed="rId47"/>
+                    <a:stretch>
+                      <a:fillRect/>
+                    </a:stretch>
+                  </pic:blipFill>
+                  <pic:spPr>
+                    <a:xfrm>
+                      <a:off x="0" y="0"/>
+                      <a:ext cx="5612130" cy="2422525"/>
+                    </a:xfrm>
+                    <a:prstGeom prst="rect">
+                      <a:avLst/>
+                    </a:prstGeom>
+                  </pic:spPr>
+                </pic:pic>
+              </a:graphicData>
+            </a:graphic>
+          </wp:inline>
+        </w:drawing>
+      </w:r>
+    </w:p>
+    <w:p>
+      <w:pPr>
+        <w:pStyle w:val="Ttulo1"/>
+      </w:pPr>
+      <w:r>
+        <w:lastRenderedPageBreak/>
+        <w:drawing>
+          <wp:inline distT="0" distB="0" distL="0" distR="0" wp14:anchorId="3B08893E" wp14:editId="761E56CD">
+            <wp:extent cx="5612130" cy="2994025"/>
+            <wp:effectExtent l="0" t="0" r="7620" b="0"/>
+            <wp:docPr id="55" name="Imagen 55"/>
+            <wp:cNvGraphicFramePr>
+              <a:graphicFrameLocks xmlns:a="http://schemas.openxmlformats.org/drawingml/2006/main" noChangeAspect="1"/>
+            </wp:cNvGraphicFramePr>
+            <a:graphic xmlns:a="http://schemas.openxmlformats.org/drawingml/2006/main">
+              <a:graphicData uri="http://schemas.openxmlformats.org/drawingml/2006/picture">
+                <pic:pic xmlns:pic="http://schemas.openxmlformats.org/drawingml/2006/picture">
+                  <pic:nvPicPr>
+                    <pic:cNvPr id="1" name=""/>
+                    <pic:cNvPicPr/>
+                  </pic:nvPicPr>
+                  <pic:blipFill>
+                    <a:blip r:embed="rId48"/>
+                    <a:stretch>
+                      <a:fillRect/>
+                    </a:stretch>
+                  </pic:blipFill>
+                  <pic:spPr>
+                    <a:xfrm>
+                      <a:off x="0" y="0"/>
+                      <a:ext cx="5612130" cy="2994025"/>
+                    </a:xfrm>
+                    <a:prstGeom prst="rect">
+                      <a:avLst/>
+                    </a:prstGeom>
+                  </pic:spPr>
+                </pic:pic>
+              </a:graphicData>
+            </a:graphic>
+          </wp:inline>
+        </w:drawing>
+      </w:r>
+    </w:p>
+    <w:p>
+      <w:pPr>
+        <w:pStyle w:val="Ttulo1"/>
+      </w:pPr>
+      <w:r>
+        <w:drawing>
+          <wp:inline distT="0" distB="0" distL="0" distR="0" wp14:anchorId="5CF8420C" wp14:editId="34F07311">
+            <wp:extent cx="5612130" cy="443230"/>
+            <wp:effectExtent l="0" t="0" r="7620" b="0"/>
+            <wp:docPr id="56" name="Imagen 56"/>
+            <wp:cNvGraphicFramePr>
+              <a:graphicFrameLocks xmlns:a="http://schemas.openxmlformats.org/drawingml/2006/main" noChangeAspect="1"/>
+            </wp:cNvGraphicFramePr>
+            <a:graphic xmlns:a="http://schemas.openxmlformats.org/drawingml/2006/main">
+              <a:graphicData uri="http://schemas.openxmlformats.org/drawingml/2006/picture">
+                <pic:pic xmlns:pic="http://schemas.openxmlformats.org/drawingml/2006/picture">
+                  <pic:nvPicPr>
+                    <pic:cNvPr id="1" name=""/>
+                    <pic:cNvPicPr/>
+                  </pic:nvPicPr>
+                  <pic:blipFill>
+                    <a:blip r:embed="rId49"/>
+                    <a:stretch>
+                      <a:fillRect/>
+                    </a:stretch>
+                  </pic:blipFill>
+                  <pic:spPr>
+                    <a:xfrm>
+                      <a:off x="0" y="0"/>
+                      <a:ext cx="5612130" cy="443230"/>
+                    </a:xfrm>
+                    <a:prstGeom prst="rect">
+                      <a:avLst/>
+                    </a:prstGeom>
+                  </pic:spPr>
+                </pic:pic>
+              </a:graphicData>
+            </a:graphic>
+          </wp:inline>
+        </w:drawing>
+      </w:r>
+    </w:p>
+    <w:p>
+      <w:pPr>
+        <w:pStyle w:val="Ttulo1"/>
+        <w:jc w:val="center"/>
+      </w:pPr>
+      <w:r>
+        <w:drawing>
+          <wp:inline distT="0" distB="0" distL="0" distR="0" wp14:anchorId="38836C3D" wp14:editId="24DC21CD">
+            <wp:extent cx="5210902" cy="1467055"/>
+            <wp:effectExtent l="0" t="0" r="0" b="0"/>
+            <wp:docPr id="57" name="Imagen 57"/>
+            <wp:cNvGraphicFramePr>
+              <a:graphicFrameLocks xmlns:a="http://schemas.openxmlformats.org/drawingml/2006/main" noChangeAspect="1"/>
+            </wp:cNvGraphicFramePr>
+            <a:graphic xmlns:a="http://schemas.openxmlformats.org/drawingml/2006/main">
+              <a:graphicData uri="http://schemas.openxmlformats.org/drawingml/2006/picture">
+                <pic:pic xmlns:pic="http://schemas.openxmlformats.org/drawingml/2006/picture">
+                  <pic:nvPicPr>
+                    <pic:cNvPr id="1" name=""/>
+                    <pic:cNvPicPr/>
+                  </pic:nvPicPr>
+                  <pic:blipFill>
+                    <a:blip r:embed="rId50"/>
+                    <a:stretch>
+                      <a:fillRect/>
+                    </a:stretch>
+                  </pic:blipFill>
+                  <pic:spPr>
+                    <a:xfrm>
+                      <a:off x="0" y="0"/>
+                      <a:ext cx="5210902" cy="1467055"/>
+                    </a:xfrm>
+                    <a:prstGeom prst="rect">
+                      <a:avLst/>
+                    </a:prstGeom>
+                  </pic:spPr>
+                </pic:pic>
+              </a:graphicData>
+            </a:graphic>
+          </wp:inline>
+        </w:drawing>
+      </w:r>
+    </w:p>
+    <w:p>
+      <w:pPr>
+        <w:pStyle w:val="Ttulo1"/>
+      </w:pPr>
+      <w:r>
+        <w:drawing>
+          <wp:inline distT="0" distB="0" distL="0" distR="0" wp14:anchorId="64543FBE" wp14:editId="53604E18">
+            <wp:extent cx="5612130" cy="2809875"/>
+            <wp:effectExtent l="0" t="0" r="7620" b="9525"/>
+            <wp:docPr id="58" name="Imagen 58"/>
+            <wp:cNvGraphicFramePr>
+              <a:graphicFrameLocks xmlns:a="http://schemas.openxmlformats.org/drawingml/2006/main" noChangeAspect="1"/>
+            </wp:cNvGraphicFramePr>
+            <a:graphic xmlns:a="http://schemas.openxmlformats.org/drawingml/2006/main">
+              <a:graphicData uri="http://schemas.openxmlformats.org/drawingml/2006/picture">
+                <pic:pic xmlns:pic="http://schemas.openxmlformats.org/drawingml/2006/picture">
+                  <pic:nvPicPr>
+                    <pic:cNvPr id="1" name=""/>
+                    <pic:cNvPicPr/>
+                  </pic:nvPicPr>
+                  <pic:blipFill>
+                    <a:blip r:embed="rId51"/>
+                    <a:stretch>
+                      <a:fillRect/>
+                    </a:stretch>
+                  </pic:blipFill>
+                  <pic:spPr>
+                    <a:xfrm>
+                      <a:off x="0" y="0"/>
+                      <a:ext cx="5612130" cy="2809875"/>
+                    </a:xfrm>
+                    <a:prstGeom prst="rect">
+                      <a:avLst/>
+                    </a:prstGeom>
+                  </pic:spPr>
+                </pic:pic>
+              </a:graphicData>
+            </a:graphic>
+          </wp:inline>
+        </w:drawing>
+      </w:r>
+    </w:p>
+    <w:p>
+      <w:pPr>
+        <w:pStyle w:val="Ttulo1"/>
+      </w:pPr>
+      <w:r>
+        <w:lastRenderedPageBreak/>
+        <w:drawing>
+          <wp:inline distT="0" distB="0" distL="0" distR="0" wp14:anchorId="55C4410B" wp14:editId="22D9DA95">
+            <wp:extent cx="5612130" cy="1522730"/>
+            <wp:effectExtent l="0" t="0" r="7620" b="1270"/>
+            <wp:docPr id="59" name="Imagen 59"/>
+            <wp:cNvGraphicFramePr>
+              <a:graphicFrameLocks xmlns:a="http://schemas.openxmlformats.org/drawingml/2006/main" noChangeAspect="1"/>
+            </wp:cNvGraphicFramePr>
+            <a:graphic xmlns:a="http://schemas.openxmlformats.org/drawingml/2006/main">
+              <a:graphicData uri="http://schemas.openxmlformats.org/drawingml/2006/picture">
+                <pic:pic xmlns:pic="http://schemas.openxmlformats.org/drawingml/2006/picture">
+                  <pic:nvPicPr>
+                    <pic:cNvPr id="1" name=""/>
+                    <pic:cNvPicPr/>
+                  </pic:nvPicPr>
+                  <pic:blipFill>
+                    <a:blip r:embed="rId52"/>
+                    <a:stretch>
+                      <a:fillRect/>
+                    </a:stretch>
+                  </pic:blipFill>
+                  <pic:spPr>
+                    <a:xfrm>
+                      <a:off x="0" y="0"/>
+                      <a:ext cx="5612130" cy="1522730"/>
+                    </a:xfrm>
+                    <a:prstGeom prst="rect">
+                      <a:avLst/>
+                    </a:prstGeom>
+                  </pic:spPr>
+                </pic:pic>
+              </a:graphicData>
+            </a:graphic>
+          </wp:inline>
+        </w:drawing>
+      </w:r>
+    </w:p>
+    <w:p>
+      <w:pPr>
+        <w:pStyle w:val="Ttulo1"/>
+        <w:tabs>
+          <w:tab w:val="left" w:pos="898"/>
+        </w:tabs>
+      </w:pPr>
+      <w:r>
+        <w:tab/>
+      </w:r>
+      <w:r>
+        <w:drawing>
+          <wp:inline distT="0" distB="0" distL="0" distR="0" wp14:anchorId="4B99BBB5" wp14:editId="3E1C3332">
+            <wp:extent cx="5612130" cy="1659255"/>
+            <wp:effectExtent l="0" t="0" r="7620" b="0"/>
+            <wp:docPr id="60" name="Imagen 60"/>
+            <wp:cNvGraphicFramePr>
+              <a:graphicFrameLocks xmlns:a="http://schemas.openxmlformats.org/drawingml/2006/main" noChangeAspect="1"/>
+            </wp:cNvGraphicFramePr>
+            <a:graphic xmlns:a="http://schemas.openxmlformats.org/drawingml/2006/main">
+              <a:graphicData uri="http://schemas.openxmlformats.org/drawingml/2006/picture">
+                <pic:pic xmlns:pic="http://schemas.openxmlformats.org/drawingml/2006/picture">
+                  <pic:nvPicPr>
+                    <pic:cNvPr id="1" name=""/>
+                    <pic:cNvPicPr/>
+                  </pic:nvPicPr>
+                  <pic:blipFill>
+                    <a:blip r:embed="rId53"/>
+                    <a:stretch>
+                      <a:fillRect/>
+                    </a:stretch>
+                  </pic:blipFill>
+                  <pic:spPr>
+                    <a:xfrm>
+                      <a:off x="0" y="0"/>
+                      <a:ext cx="5612130" cy="1659255"/>
+                    </a:xfrm>
+                    <a:prstGeom prst="rect">
+                      <a:avLst/>
+                    </a:prstGeom>
+                  </pic:spPr>
+                </pic:pic>
+              </a:graphicData>
+            </a:graphic>
+          </wp:inline>
+        </w:drawing>
+      </w:r>
+    </w:p>
+    <w:p>
+      <w:pPr>
+        <w:pStyle w:val="Ttulo1"/>
+      </w:pPr>
+      <w:r>
+        <w:drawing>
+          <wp:inline distT="0" distB="0" distL="0" distR="0" wp14:anchorId="20AACB9B" wp14:editId="67BDD76F">
+            <wp:extent cx="5612130" cy="1963420"/>
+            <wp:effectExtent l="0" t="0" r="7620" b="0"/>
+            <wp:docPr id="61" name="Imagen 61"/>
+            <wp:cNvGraphicFramePr>
+              <a:graphicFrameLocks xmlns:a="http://schemas.openxmlformats.org/drawingml/2006/main" noChangeAspect="1"/>
+            </wp:cNvGraphicFramePr>
+            <a:graphic xmlns:a="http://schemas.openxmlformats.org/drawingml/2006/main">
+              <a:graphicData uri="http://schemas.openxmlformats.org/drawingml/2006/picture">
+                <pic:pic xmlns:pic="http://schemas.openxmlformats.org/drawingml/2006/picture">
+                  <pic:nvPicPr>
+                    <pic:cNvPr id="1" name=""/>
+                    <pic:cNvPicPr/>
+                  </pic:nvPicPr>
+                  <pic:blipFill>
+                    <a:blip r:embed="rId54"/>
+                    <a:stretch>
+                      <a:fillRect/>
+                    </a:stretch>
+                  </pic:blipFill>
+                  <pic:spPr>
+                    <a:xfrm>
+                      <a:off x="0" y="0"/>
+                      <a:ext cx="5612130" cy="1963420"/>
+                    </a:xfrm>
+                    <a:prstGeom prst="rect">
+                      <a:avLst/>
+                    </a:prstGeom>
+                  </pic:spPr>
+                </pic:pic>
+              </a:graphicData>
+            </a:graphic>
+          </wp:inline>
+        </w:drawing>
+      </w:r>
+    </w:p>
+    <w:p>
+      <w:pPr>
+        <w:rPr>
+          <w:lang w:eastAsia="es-CO"/>
+        </w:rPr>
+      </w:pPr>
+      <w:r>
+        <w:rPr>
+          <w:lang w:eastAsia="es-CO"/>
+        </w:rPr>
+        <w:t>Lo que aprendimos:</w:t>
+      </w:r>
+    </w:p>
+    <w:p>
+      <w:pPr>
+        <w:pStyle w:val="Prrafodelista"/>
+        <w:numPr>
+          <w:ilvl w:val="0"/>
+          <w:numId w:val="23"/>
+        </w:numPr>
+        <w:rPr>
+          <w:lang w:eastAsia="es-CO"/>
+        </w:rPr>
+      </w:pPr>
+      <w:r>
+        <w:rPr>
+          <w:lang w:eastAsia="es-CO"/>
+        </w:rPr>
+        <w:t xml:space="preserve">La falta de fe en uno mismo es un paso hacia el fracaso, ya que esta falta de fe puede iniciar un proceso interno de </w:t>
+      </w:r>
+      <w:proofErr w:type="spellStart"/>
+      <w:r>
+        <w:rPr>
+          <w:lang w:eastAsia="es-CO"/>
+        </w:rPr>
+        <w:t>auto-sabotaje</w:t>
+      </w:r>
+      <w:proofErr w:type="spellEnd"/>
+      <w:r>
+        <w:rPr>
+          <w:lang w:eastAsia="es-CO"/>
+        </w:rPr>
+        <w:t>.</w:t>
+      </w:r>
+    </w:p>
+    <w:p>
+      <w:pPr>
+        <w:pStyle w:val="Prrafodelista"/>
+        <w:numPr>
+          <w:ilvl w:val="0"/>
+          <w:numId w:val="23"/>
+        </w:numPr>
+        <w:rPr>
+          <w:lang w:eastAsia="es-CO"/>
+        </w:rPr>
+      </w:pPr>
+      <w:r>
+        <w:rPr>
+          <w:lang w:eastAsia="es-CO"/>
+        </w:rPr>
+        <w:t>El miedo al fracaso aumenta debido a la certeza de que fallaremos; la idea del fracaso se vuelve más cercana y genera ansiedad; la ansiedad perjudica el rendimiento.</w:t>
+      </w:r>
+    </w:p>
+    <w:p>
+      <w:pPr>
+        <w:pStyle w:val="Prrafodelista"/>
+        <w:numPr>
+          <w:ilvl w:val="0"/>
+          <w:numId w:val="23"/>
+        </w:numPr>
+        <w:rPr>
+          <w:lang w:eastAsia="es-CO"/>
+        </w:rPr>
+      </w:pPr>
+      <w:r>
+        <w:rPr>
+          <w:lang w:eastAsia="es-CO"/>
+        </w:rPr>
+        <w:t>Esperar demasiado una "inspiración" puede ser, en el fondo, solo una forma de postergar (es decir, posponer la acción).</w:t>
+      </w:r>
+    </w:p>
+    <w:p>
+      <w:pPr>
+        <w:pStyle w:val="Prrafodelista"/>
+        <w:numPr>
+          <w:ilvl w:val="0"/>
+          <w:numId w:val="23"/>
+        </w:numPr>
+        <w:rPr>
+          <w:lang w:eastAsia="es-CO"/>
+        </w:rPr>
+      </w:pPr>
+      <w:r>
+        <w:rPr>
+          <w:lang w:eastAsia="es-CO"/>
+        </w:rPr>
+        <w:t>La fuerza de voluntad generalmente se debilita durante el día, a medida que nos cansamos.</w:t>
+      </w:r>
+    </w:p>
+    <w:p>
+      <w:pPr>
+        <w:pStyle w:val="Prrafodelista"/>
+        <w:numPr>
+          <w:ilvl w:val="0"/>
+          <w:numId w:val="23"/>
+        </w:numPr>
+        <w:rPr>
+          <w:lang w:eastAsia="es-CO"/>
+        </w:rPr>
+      </w:pPr>
+      <w:r>
+        <w:rPr>
+          <w:lang w:eastAsia="es-CO"/>
+        </w:rPr>
+        <w:t>El estrés generalmente nos anima a prestar atención a los objetivos a corto plazo; el autocontrol, por otro lado, mantiene el enfoque más amplio.</w:t>
+      </w:r>
+    </w:p>
+    <w:p>
+      <w:pPr>
+        <w:pStyle w:val="Ttulo1"/>
+      </w:pPr>
+      <w:r>
+        <w:lastRenderedPageBreak/>
+        <w:t>Clase 4: Equilibrio en la vida</w:t>
+      </w:r>
+    </w:p>
+    <w:p>
+      <w:pPr>
+        <w:pStyle w:val="Ttulo1"/>
+      </w:pPr>
+      <w:r>
+        <w:t>Preparando las cosas:</w:t>
+      </w:r>
+    </w:p>
+    <w:p>
+      <w:pPr>
+        <w:pStyle w:val="Ttulo1"/>
+      </w:pPr>
+      <w:r>
+        <w:t>Centrarse en la vida personal:</w:t>
+      </w:r>
+    </w:p>
+    <w:p>
+      <w:pPr>
+        <w:pStyle w:val="Ttulo1"/>
+      </w:pPr>
+      <w:r>
+        <w:t>Clase 5: La única cosa</w:t>
+      </w:r>
+    </w:p>
+    <w:p>
+      <w:r>
+        <w:t>Los nuevos hábitos llevan tiempo, no podemos pensar que vamos a cambiar todos nuestros hábitos de la noche a la mañana.</w:t>
+      </w:r>
+    </w:p>
+    <w:p>
+      <w:pPr>
+        <w:jc w:val="center"/>
+      </w:pPr>
+      <w:r>
+        <w:drawing>
+          <wp:inline distT="0" distB="0" distL="0" distR="0" wp14:anchorId="1F064141" wp14:editId="4E020D57">
+            <wp:extent cx="4263241" cy="1919307"/>
+            <wp:effectExtent l="0" t="0" r="4445" b="5080"/>
+            <wp:docPr id="1" name="Imagen 1"/>
+            <wp:cNvGraphicFramePr>
+              <a:graphicFrameLocks xmlns:a="http://schemas.openxmlformats.org/drawingml/2006/main" noChangeAspect="1"/>
+            </wp:cNvGraphicFramePr>
+            <a:graphic xmlns:a="http://schemas.openxmlformats.org/drawingml/2006/main">
+              <a:graphicData uri="http://schemas.openxmlformats.org/drawingml/2006/picture">
+                <pic:pic xmlns:pic="http://schemas.openxmlformats.org/drawingml/2006/picture">
+                  <pic:nvPicPr>
+                    <pic:cNvPr id="1" name=""/>
+                    <pic:cNvPicPr/>
+                  </pic:nvPicPr>
+                  <pic:blipFill>
+                    <a:blip r:embed="rId55"/>
+                    <a:stretch>
+                      <a:fillRect/>
+                    </a:stretch>
+                  </pic:blipFill>
+                  <pic:spPr>
+                    <a:xfrm>
+                      <a:off x="0" y="0"/>
+                      <a:ext cx="4280174" cy="1926930"/>
+                    </a:xfrm>
+                    <a:prstGeom prst="rect">
+                      <a:avLst/>
+                    </a:prstGeom>
+                  </pic:spPr>
+                </pic:pic>
+              </a:graphicData>
+            </a:graphic>
+          </wp:inline>
+        </w:drawing>
+      </w:r>
+    </w:p>
+    <w:p>
+      <w:pPr>
+        <w:jc w:val="center"/>
+      </w:pPr>
+      <w:r>
+        <w:drawing>
+          <wp:inline distT="0" distB="0" distL="0" distR="0" wp14:anchorId="3FC69B52" wp14:editId="41417507">
+            <wp:extent cx="4286848" cy="2162477"/>
+            <wp:effectExtent l="0" t="0" r="0" b="9525"/>
+            <wp:docPr id="2" name="Imagen 2"/>
+            <wp:cNvGraphicFramePr>
+              <a:graphicFrameLocks xmlns:a="http://schemas.openxmlformats.org/drawingml/2006/main" noChangeAspect="1"/>
+            </wp:cNvGraphicFramePr>
+            <a:graphic xmlns:a="http://schemas.openxmlformats.org/drawingml/2006/main">
+              <a:graphicData uri="http://schemas.openxmlformats.org/drawingml/2006/picture">
+                <pic:pic xmlns:pic="http://schemas.openxmlformats.org/drawingml/2006/picture">
+                  <pic:nvPicPr>
+                    <pic:cNvPr id="1" name=""/>
+                    <pic:cNvPicPr/>
+                  </pic:nvPicPr>
+                  <pic:blipFill>
+                    <a:blip r:embed="rId56"/>
+                    <a:stretch>
+                      <a:fillRect/>
+                    </a:stretch>
+                  </pic:blipFill>
+                  <pic:spPr>
+                    <a:xfrm>
+                      <a:off x="0" y="0"/>
                       <a:ext cx="4286848" cy="2162477"/>
                     </a:xfrm>
                     <a:prstGeom prst="rect">
@@ -1850,6 +2625,7 @@
         <w:jc w:val="center"/>
       </w:pPr>
       <w:r>
+        <w:lastRenderedPageBreak/>
         <w:drawing>
           <wp:inline distT="0" distB="0" distL="0" distR="0" wp14:anchorId="07335807" wp14:editId="57C4A6C9">
             <wp:extent cx="2280062" cy="2125515"/>
@@ -1866,7 +2642,7 @@
                     <pic:cNvPicPr/>
                   </pic:nvPicPr>
                   <pic:blipFill rotWithShape="1">
-                    <a:blip r:embed="rId40"/>
+                    <a:blip r:embed="rId57"/>
                     <a:srcRect t="16709"/>
                     <a:stretch/>
                   </pic:blipFill>
@@ -1899,7 +2675,6 @@
         <w:jc w:val="center"/>
       </w:pPr>
       <w:r>
-        <w:lastRenderedPageBreak/>
         <w:drawing>
           <wp:anchor distT="0" distB="0" distL="114300" distR="114300" simplePos="0" relativeHeight="251659264" behindDoc="0" locked="0" layoutInCell="1" allowOverlap="1" wp14:anchorId="2E3F473C" wp14:editId="4C9C96F2">
             <wp:simplePos x="0" y="0"/>
@@ -1924,7 +2699,7 @@
                     <pic:cNvPicPr/>
                   </pic:nvPicPr>
                   <pic:blipFill>
-                    <a:blip r:embed="rId41">
+                    <a:blip r:embed="rId58">
                       <a:extLst>
                         <a:ext uri="{28A0092B-C50C-407E-A947-70E740481C1C}">
                           <a14:useLocalDpi xmlns:a14="http://schemas.microsoft.com/office/drawing/2010/main" val="0"/>
@@ -1981,7 +2756,7 @@
                     <pic:cNvPicPr/>
                   </pic:nvPicPr>
                   <pic:blipFill>
-                    <a:blip r:embed="rId42"/>
+                    <a:blip r:embed="rId59"/>
                     <a:stretch>
                       <a:fillRect/>
                     </a:stretch>
@@ -2023,7 +2798,7 @@
                     <pic:cNvPicPr/>
                   </pic:nvPicPr>
                   <pic:blipFill>
-                    <a:blip r:embed="rId43"/>
+                    <a:blip r:embed="rId60"/>
                     <a:stretch>
                       <a:fillRect/>
                     </a:stretch>
@@ -2049,6 +2824,7 @@
         <w:jc w:val="center"/>
       </w:pPr>
       <w:r>
+        <w:lastRenderedPageBreak/>
         <w:drawing>
           <wp:inline distT="0" distB="0" distL="0" distR="0" wp14:anchorId="21477481" wp14:editId="4D4D4211">
             <wp:extent cx="2897579" cy="1564179"/>
@@ -2065,7 +2841,7 @@
                     <pic:cNvPicPr/>
                   </pic:nvPicPr>
                   <pic:blipFill>
-                    <a:blip r:embed="rId44"/>
+                    <a:blip r:embed="rId61"/>
                     <a:stretch>
                       <a:fillRect/>
                     </a:stretch>
@@ -2091,7 +2867,6 @@
         <w:jc w:val="center"/>
       </w:pPr>
       <w:r>
-        <w:lastRenderedPageBreak/>
         <w:drawing>
           <wp:inline distT="0" distB="0" distL="0" distR="0" wp14:anchorId="27EC71C6" wp14:editId="34D58C7A">
             <wp:extent cx="2998218" cy="1674421"/>
@@ -2108,7 +2883,7 @@
                     <pic:cNvPicPr/>
                   </pic:nvPicPr>
                   <pic:blipFill>
-                    <a:blip r:embed="rId45"/>
+                    <a:blip r:embed="rId62"/>
                     <a:stretch>
                       <a:fillRect/>
                     </a:stretch>
@@ -2150,7 +2925,7 @@
                     <pic:cNvPicPr/>
                   </pic:nvPicPr>
                   <pic:blipFill>
-                    <a:blip r:embed="rId46"/>
+                    <a:blip r:embed="rId63"/>
                     <a:stretch>
                       <a:fillRect/>
                     </a:stretch>
@@ -2205,7 +2980,7 @@
                     <pic:cNvPicPr/>
                   </pic:nvPicPr>
                   <pic:blipFill>
-                    <a:blip r:embed="rId47"/>
+                    <a:blip r:embed="rId64"/>
                     <a:stretch>
                       <a:fillRect/>
                     </a:stretch>
@@ -2247,6 +3022,7 @@
         <w:rPr>
           <w:lang w:eastAsia="es-CO"/>
         </w:rPr>
+        <w:lastRenderedPageBreak/>
         <w:t>En esta clase vimos la importancia de hacer la pregunta de enfoque para ayudarnos a establecer prioridades y dedicarnos a lo más importante.</w:t>
       </w:r>
     </w:p>
@@ -2358,7 +3134,6 @@
         <w:rPr>
           <w:lang w:eastAsia="es-CO"/>
         </w:rPr>
-        <w:lastRenderedPageBreak/>
         <w:t>Si es posible, encuentra un lugar tranquilo donde puedas reflexionar sobre cada una de estas áreas y escribe las respuestas que se te ocurran. Luego evalúa si tienen sentido y cómo puedes ponerlas en práctica.</w:t>
       </w:r>
     </w:p>
@@ -3342,6 +4117,118 @@
     </w:lvl>
   </w:abstractNum>
   <w:abstractNum w:abstractNumId="7" w15:restartNumberingAfterBreak="0">
+    <w:nsid w:val="39DC76A1"/>
+    <w:multiLevelType w:val="hybridMultilevel"/>
+    <w:tmpl w:val="988E0F36"/>
+    <w:lvl w:ilvl="0" w:tplc="C50289A0">
+      <w:numFmt w:val="bullet"/>
+      <w:lvlText w:val="-"/>
+      <w:lvlJc w:val="left"/>
+      <w:pPr>
+        <w:ind w:left="720" w:hanging="360"/>
+      </w:pPr>
+      <w:rPr>
+        <w:rFonts w:ascii="Calibri" w:eastAsiaTheme="minorHAnsi" w:hAnsi="Calibri" w:cs="Calibri" w:hint="default"/>
+      </w:rPr>
+    </w:lvl>
+    <w:lvl w:ilvl="1" w:tplc="240A0003" w:tentative="1">
+      <w:start w:val="1"/>
+      <w:numFmt w:val="bullet"/>
+      <w:lvlText w:val="o"/>
+      <w:lvlJc w:val="left"/>
+      <w:pPr>
+        <w:ind w:left="1440" w:hanging="360"/>
+      </w:pPr>
+      <w:rPr>
+        <w:rFonts w:ascii="Courier New" w:hAnsi="Courier New" w:cs="Courier New" w:hint="default"/>
+      </w:rPr>
+    </w:lvl>
+    <w:lvl w:ilvl="2" w:tplc="240A0005" w:tentative="1">
+      <w:start w:val="1"/>
+      <w:numFmt w:val="bullet"/>
+      <w:lvlText w:val=""/>
+      <w:lvlJc w:val="left"/>
+      <w:pPr>
+        <w:ind w:left="2160" w:hanging="360"/>
+      </w:pPr>
+      <w:rPr>
+        <w:rFonts w:ascii="Wingdings" w:hAnsi="Wingdings" w:hint="default"/>
+      </w:rPr>
+    </w:lvl>
+    <w:lvl w:ilvl="3" w:tplc="240A0001" w:tentative="1">
+      <w:start w:val="1"/>
+      <w:numFmt w:val="bullet"/>
+      <w:lvlText w:val=""/>
+      <w:lvlJc w:val="left"/>
+      <w:pPr>
+        <w:ind w:left="2880" w:hanging="360"/>
+      </w:pPr>
+      <w:rPr>
+        <w:rFonts w:ascii="Symbol" w:hAnsi="Symbol" w:hint="default"/>
+      </w:rPr>
+    </w:lvl>
+    <w:lvl w:ilvl="4" w:tplc="240A0003" w:tentative="1">
+      <w:start w:val="1"/>
+      <w:numFmt w:val="bullet"/>
+      <w:lvlText w:val="o"/>
+      <w:lvlJc w:val="left"/>
+      <w:pPr>
+        <w:ind w:left="3600" w:hanging="360"/>
+      </w:pPr>
+      <w:rPr>
+        <w:rFonts w:ascii="Courier New" w:hAnsi="Courier New" w:cs="Courier New" w:hint="default"/>
+      </w:rPr>
+    </w:lvl>
+    <w:lvl w:ilvl="5" w:tplc="240A0005" w:tentative="1">
+      <w:start w:val="1"/>
+      <w:numFmt w:val="bullet"/>
+      <w:lvlText w:val=""/>
+      <w:lvlJc w:val="left"/>
+      <w:pPr>
+        <w:ind w:left="4320" w:hanging="360"/>
+      </w:pPr>
+      <w:rPr>
+        <w:rFonts w:ascii="Wingdings" w:hAnsi="Wingdings" w:hint="default"/>
+      </w:rPr>
+    </w:lvl>
+    <w:lvl w:ilvl="6" w:tplc="240A0001" w:tentative="1">
+      <w:start w:val="1"/>
+      <w:numFmt w:val="bullet"/>
+      <w:lvlText w:val=""/>
+      <w:lvlJc w:val="left"/>
+      <w:pPr>
+        <w:ind w:left="5040" w:hanging="360"/>
+      </w:pPr>
+      <w:rPr>
+        <w:rFonts w:ascii="Symbol" w:hAnsi="Symbol" w:hint="default"/>
+      </w:rPr>
+    </w:lvl>
+    <w:lvl w:ilvl="7" w:tplc="240A0003" w:tentative="1">
+      <w:start w:val="1"/>
+      <w:numFmt w:val="bullet"/>
+      <w:lvlText w:val="o"/>
+      <w:lvlJc w:val="left"/>
+      <w:pPr>
+        <w:ind w:left="5760" w:hanging="360"/>
+      </w:pPr>
+      <w:rPr>
+        <w:rFonts w:ascii="Courier New" w:hAnsi="Courier New" w:cs="Courier New" w:hint="default"/>
+      </w:rPr>
+    </w:lvl>
+    <w:lvl w:ilvl="8" w:tplc="240A0005" w:tentative="1">
+      <w:start w:val="1"/>
+      <w:numFmt w:val="bullet"/>
+      <w:lvlText w:val=""/>
+      <w:lvlJc w:val="left"/>
+      <w:pPr>
+        <w:ind w:left="6480" w:hanging="360"/>
+      </w:pPr>
+      <w:rPr>
+        <w:rFonts w:ascii="Wingdings" w:hAnsi="Wingdings" w:hint="default"/>
+      </w:rPr>
+    </w:lvl>
+  </w:abstractNum>
+  <w:abstractNum w:abstractNumId="8" w15:restartNumberingAfterBreak="0">
     <w:nsid w:val="3BBE25FE"/>
     <w:multiLevelType w:val="multilevel"/>
     <w:tmpl w:val="73A4C956"/>
@@ -3490,7 +4377,7 @@
       </w:rPr>
     </w:lvl>
   </w:abstractNum>
-  <w:abstractNum w:abstractNumId="8" w15:restartNumberingAfterBreak="0">
+  <w:abstractNum w:abstractNumId="9" w15:restartNumberingAfterBreak="0">
     <w:nsid w:val="3F0F5AAA"/>
     <w:multiLevelType w:val="hybridMultilevel"/>
     <w:tmpl w:val="433A8530"/>
@@ -3602,7 +4489,7 @@
       </w:rPr>
     </w:lvl>
   </w:abstractNum>
-  <w:abstractNum w:abstractNumId="9" w15:restartNumberingAfterBreak="0">
+  <w:abstractNum w:abstractNumId="10" w15:restartNumberingAfterBreak="0">
     <w:nsid w:val="46D34C30"/>
     <w:multiLevelType w:val="hybridMultilevel"/>
     <w:tmpl w:val="3E247666"/>
@@ -3715,7 +4602,7 @@
       </w:rPr>
     </w:lvl>
   </w:abstractNum>
-  <w:abstractNum w:abstractNumId="10" w15:restartNumberingAfterBreak="0">
+  <w:abstractNum w:abstractNumId="11" w15:restartNumberingAfterBreak="0">
     <w:nsid w:val="47FE2A7F"/>
     <w:multiLevelType w:val="multilevel"/>
     <w:tmpl w:val="FA8C53EE"/>
@@ -3864,7 +4751,7 @@
       </w:rPr>
     </w:lvl>
   </w:abstractNum>
-  <w:abstractNum w:abstractNumId="11" w15:restartNumberingAfterBreak="0">
+  <w:abstractNum w:abstractNumId="12" w15:restartNumberingAfterBreak="0">
     <w:nsid w:val="48647B0B"/>
     <w:multiLevelType w:val="hybridMultilevel"/>
     <w:tmpl w:val="62EC62F2"/>
@@ -3976,7 +4863,7 @@
       </w:rPr>
     </w:lvl>
   </w:abstractNum>
-  <w:abstractNum w:abstractNumId="12" w15:restartNumberingAfterBreak="0">
+  <w:abstractNum w:abstractNumId="13" w15:restartNumberingAfterBreak="0">
     <w:nsid w:val="4BA9627A"/>
     <w:multiLevelType w:val="hybridMultilevel"/>
     <w:tmpl w:val="4CD4AFF0"/>
@@ -4089,7 +4976,7 @@
       </w:rPr>
     </w:lvl>
   </w:abstractNum>
-  <w:abstractNum w:abstractNumId="13" w15:restartNumberingAfterBreak="0">
+  <w:abstractNum w:abstractNumId="14" w15:restartNumberingAfterBreak="0">
     <w:nsid w:val="58771E8D"/>
     <w:multiLevelType w:val="multilevel"/>
     <w:tmpl w:val="9026AD98"/>
@@ -4238,7 +5125,7 @@
       </w:rPr>
     </w:lvl>
   </w:abstractNum>
-  <w:abstractNum w:abstractNumId="14" w15:restartNumberingAfterBreak="0">
+  <w:abstractNum w:abstractNumId="15" w15:restartNumberingAfterBreak="0">
     <w:nsid w:val="5CFE483C"/>
     <w:multiLevelType w:val="hybridMultilevel"/>
     <w:tmpl w:val="DDF480E6"/>
@@ -4350,7 +5237,7 @@
       </w:rPr>
     </w:lvl>
   </w:abstractNum>
-  <w:abstractNum w:abstractNumId="15" w15:restartNumberingAfterBreak="0">
+  <w:abstractNum w:abstractNumId="16" w15:restartNumberingAfterBreak="0">
     <w:nsid w:val="69A70423"/>
     <w:multiLevelType w:val="multilevel"/>
     <w:tmpl w:val="E6A60BDE"/>
@@ -4499,7 +5386,7 @@
       </w:rPr>
     </w:lvl>
   </w:abstractNum>
-  <w:abstractNum w:abstractNumId="16" w15:restartNumberingAfterBreak="0">
+  <w:abstractNum w:abstractNumId="17" w15:restartNumberingAfterBreak="0">
     <w:nsid w:val="6DD316BE"/>
     <w:multiLevelType w:val="hybridMultilevel"/>
     <w:tmpl w:val="7E7003C4"/>
@@ -4612,7 +5499,156 @@
       </w:rPr>
     </w:lvl>
   </w:abstractNum>
-  <w:abstractNum w:abstractNumId="17" w15:restartNumberingAfterBreak="0">
+  <w:abstractNum w:abstractNumId="18" w15:restartNumberingAfterBreak="0">
+    <w:nsid w:val="6ECD7DA8"/>
+    <w:multiLevelType w:val="multilevel"/>
+    <w:tmpl w:val="CA40A368"/>
+    <w:lvl w:ilvl="0">
+      <w:start w:val="1"/>
+      <w:numFmt w:val="bullet"/>
+      <w:lvlText w:val=""/>
+      <w:lvlJc w:val="left"/>
+      <w:pPr>
+        <w:tabs>
+          <w:tab w:val="num" w:pos="720"/>
+        </w:tabs>
+        <w:ind w:left="720" w:hanging="360"/>
+      </w:pPr>
+      <w:rPr>
+        <w:rFonts w:ascii="Symbol" w:hAnsi="Symbol" w:hint="default"/>
+        <w:sz w:val="20"/>
+      </w:rPr>
+    </w:lvl>
+    <w:lvl w:ilvl="1" w:tentative="1">
+      <w:start w:val="1"/>
+      <w:numFmt w:val="bullet"/>
+      <w:lvlText w:val="o"/>
+      <w:lvlJc w:val="left"/>
+      <w:pPr>
+        <w:tabs>
+          <w:tab w:val="num" w:pos="1440"/>
+        </w:tabs>
+        <w:ind w:left="1440" w:hanging="360"/>
+      </w:pPr>
+      <w:rPr>
+        <w:rFonts w:ascii="Courier New" w:hAnsi="Courier New" w:hint="default"/>
+        <w:sz w:val="20"/>
+      </w:rPr>
+    </w:lvl>
+    <w:lvl w:ilvl="2" w:tentative="1">
+      <w:start w:val="1"/>
+      <w:numFmt w:val="bullet"/>
+      <w:lvlText w:val=""/>
+      <w:lvlJc w:val="left"/>
+      <w:pPr>
+        <w:tabs>
+          <w:tab w:val="num" w:pos="2160"/>
+        </w:tabs>
+        <w:ind w:left="2160" w:hanging="360"/>
+      </w:pPr>
+      <w:rPr>
+        <w:rFonts w:ascii="Wingdings" w:hAnsi="Wingdings" w:hint="default"/>
+        <w:sz w:val="20"/>
+      </w:rPr>
+    </w:lvl>
+    <w:lvl w:ilvl="3" w:tentative="1">
+      <w:start w:val="1"/>
+      <w:numFmt w:val="bullet"/>
+      <w:lvlText w:val=""/>
+      <w:lvlJc w:val="left"/>
+      <w:pPr>
+        <w:tabs>
+          <w:tab w:val="num" w:pos="2880"/>
+        </w:tabs>
+        <w:ind w:left="2880" w:hanging="360"/>
+      </w:pPr>
+      <w:rPr>
+        <w:rFonts w:ascii="Wingdings" w:hAnsi="Wingdings" w:hint="default"/>
+        <w:sz w:val="20"/>
+      </w:rPr>
+    </w:lvl>
+    <w:lvl w:ilvl="4" w:tentative="1">
+      <w:start w:val="1"/>
+      <w:numFmt w:val="bullet"/>
+      <w:lvlText w:val=""/>
+      <w:lvlJc w:val="left"/>
+      <w:pPr>
+        <w:tabs>
+          <w:tab w:val="num" w:pos="3600"/>
+        </w:tabs>
+        <w:ind w:left="3600" w:hanging="360"/>
+      </w:pPr>
+      <w:rPr>
+        <w:rFonts w:ascii="Wingdings" w:hAnsi="Wingdings" w:hint="default"/>
+        <w:sz w:val="20"/>
+      </w:rPr>
+    </w:lvl>
+    <w:lvl w:ilvl="5" w:tentative="1">
+      <w:start w:val="1"/>
+      <w:numFmt w:val="bullet"/>
+      <w:lvlText w:val=""/>
+      <w:lvlJc w:val="left"/>
+      <w:pPr>
+        <w:tabs>
+          <w:tab w:val="num" w:pos="4320"/>
+        </w:tabs>
+        <w:ind w:left="4320" w:hanging="360"/>
+      </w:pPr>
+      <w:rPr>
+        <w:rFonts w:ascii="Wingdings" w:hAnsi="Wingdings" w:hint="default"/>
+        <w:sz w:val="20"/>
+      </w:rPr>
+    </w:lvl>
+    <w:lvl w:ilvl="6" w:tentative="1">
+      <w:start w:val="1"/>
+      <w:numFmt w:val="bullet"/>
+      <w:lvlText w:val=""/>
+      <w:lvlJc w:val="left"/>
+      <w:pPr>
+        <w:tabs>
+          <w:tab w:val="num" w:pos="5040"/>
+        </w:tabs>
+        <w:ind w:left="5040" w:hanging="360"/>
+      </w:pPr>
+      <w:rPr>
+        <w:rFonts w:ascii="Wingdings" w:hAnsi="Wingdings" w:hint="default"/>
+        <w:sz w:val="20"/>
+      </w:rPr>
+    </w:lvl>
+    <w:lvl w:ilvl="7" w:tentative="1">
+      <w:start w:val="1"/>
+      <w:numFmt w:val="bullet"/>
+      <w:lvlText w:val=""/>
+      <w:lvlJc w:val="left"/>
+      <w:pPr>
+        <w:tabs>
+          <w:tab w:val="num" w:pos="5760"/>
+        </w:tabs>
+        <w:ind w:left="5760" w:hanging="360"/>
+      </w:pPr>
+      <w:rPr>
+        <w:rFonts w:ascii="Wingdings" w:hAnsi="Wingdings" w:hint="default"/>
+        <w:sz w:val="20"/>
+      </w:rPr>
+    </w:lvl>
+    <w:lvl w:ilvl="8" w:tentative="1">
+      <w:start w:val="1"/>
+      <w:numFmt w:val="bullet"/>
+      <w:lvlText w:val=""/>
+      <w:lvlJc w:val="left"/>
+      <w:pPr>
+        <w:tabs>
+          <w:tab w:val="num" w:pos="6480"/>
+        </w:tabs>
+        <w:ind w:left="6480" w:hanging="360"/>
+      </w:pPr>
+      <w:rPr>
+        <w:rFonts w:ascii="Wingdings" w:hAnsi="Wingdings" w:hint="default"/>
+        <w:sz w:val="20"/>
+      </w:rPr>
+    </w:lvl>
+  </w:abstractNum>
+  <w:abstractNum w:abstractNumId="19" w15:restartNumberingAfterBreak="0">
     <w:nsid w:val="6F0A12B2"/>
     <w:multiLevelType w:val="multilevel"/>
     <w:tmpl w:val="CFA0B4CA"/>
@@ -4761,7 +5797,7 @@
       </w:rPr>
     </w:lvl>
   </w:abstractNum>
-  <w:abstractNum w:abstractNumId="18" w15:restartNumberingAfterBreak="0">
+  <w:abstractNum w:abstractNumId="20" w15:restartNumberingAfterBreak="0">
     <w:nsid w:val="79EA67FB"/>
     <w:multiLevelType w:val="multilevel"/>
     <w:tmpl w:val="933CF81E"/>
@@ -4910,7 +5946,7 @@
       </w:rPr>
     </w:lvl>
   </w:abstractNum>
-  <w:abstractNum w:abstractNumId="19" w15:restartNumberingAfterBreak="0">
+  <w:abstractNum w:abstractNumId="21" w15:restartNumberingAfterBreak="0">
     <w:nsid w:val="7B327218"/>
     <w:multiLevelType w:val="multilevel"/>
     <w:tmpl w:val="86C0DBC4"/>
@@ -5059,7 +6095,7 @@
       </w:rPr>
     </w:lvl>
   </w:abstractNum>
-  <w:abstractNum w:abstractNumId="20" w15:restartNumberingAfterBreak="0">
+  <w:abstractNum w:abstractNumId="22" w15:restartNumberingAfterBreak="0">
     <w:nsid w:val="7CD309CA"/>
     <w:multiLevelType w:val="hybridMultilevel"/>
     <w:tmpl w:val="7EE80AC0"/>
@@ -5173,40 +6209,40 @@
     </w:lvl>
   </w:abstractNum>
   <w:num w:numId="1" w16cid:durableId="1160924178">
-    <w:abstractNumId w:val="15"/>
+    <w:abstractNumId w:val="16"/>
   </w:num>
   <w:num w:numId="2" w16cid:durableId="1923416265">
-    <w:abstractNumId w:val="12"/>
+    <w:abstractNumId w:val="13"/>
   </w:num>
   <w:num w:numId="3" w16cid:durableId="829710997">
     <w:abstractNumId w:val="2"/>
   </w:num>
   <w:num w:numId="4" w16cid:durableId="2013606748">
-    <w:abstractNumId w:val="20"/>
+    <w:abstractNumId w:val="22"/>
   </w:num>
   <w:num w:numId="5" w16cid:durableId="791050320">
     <w:abstractNumId w:val="3"/>
   </w:num>
   <w:num w:numId="6" w16cid:durableId="432550260">
-    <w:abstractNumId w:val="18"/>
+    <w:abstractNumId w:val="20"/>
   </w:num>
   <w:num w:numId="7" w16cid:durableId="1031808643">
     <w:abstractNumId w:val="5"/>
   </w:num>
   <w:num w:numId="8" w16cid:durableId="1980183140">
-    <w:abstractNumId w:val="16"/>
+    <w:abstractNumId w:val="17"/>
   </w:num>
   <w:num w:numId="9" w16cid:durableId="1020814633">
-    <w:abstractNumId w:val="19"/>
+    <w:abstractNumId w:val="21"/>
   </w:num>
   <w:num w:numId="10" w16cid:durableId="839736409">
     <w:abstractNumId w:val="0"/>
   </w:num>
   <w:num w:numId="11" w16cid:durableId="188178400">
-    <w:abstractNumId w:val="13"/>
+    <w:abstractNumId w:val="14"/>
   </w:num>
   <w:num w:numId="12" w16cid:durableId="428964393">
-    <w:abstractNumId w:val="9"/>
+    <w:abstractNumId w:val="10"/>
   </w:num>
   <w:num w:numId="13" w16cid:durableId="751699360">
     <w:abstractNumId w:val="4"/>
@@ -5215,25 +6251,31 @@
     <w:abstractNumId w:val="6"/>
   </w:num>
   <w:num w:numId="15" w16cid:durableId="434979079">
+    <w:abstractNumId w:val="9"/>
+  </w:num>
+  <w:num w:numId="16" w16cid:durableId="188955148">
     <w:abstractNumId w:val="8"/>
   </w:num>
-  <w:num w:numId="16" w16cid:durableId="188955148">
-    <w:abstractNumId w:val="7"/>
-  </w:num>
   <w:num w:numId="17" w16cid:durableId="2073388441">
-    <w:abstractNumId w:val="14"/>
+    <w:abstractNumId w:val="15"/>
   </w:num>
   <w:num w:numId="18" w16cid:durableId="416025348">
-    <w:abstractNumId w:val="17"/>
+    <w:abstractNumId w:val="19"/>
   </w:num>
   <w:num w:numId="19" w16cid:durableId="1712725188">
-    <w:abstractNumId w:val="11"/>
+    <w:abstractNumId w:val="12"/>
   </w:num>
   <w:num w:numId="20" w16cid:durableId="1679187201">
-    <w:abstractNumId w:val="10"/>
+    <w:abstractNumId w:val="11"/>
   </w:num>
   <w:num w:numId="21" w16cid:durableId="1919438156">
     <w:abstractNumId w:val="1"/>
+  </w:num>
+  <w:num w:numId="22" w16cid:durableId="274753410">
+    <w:abstractNumId w:val="18"/>
+  </w:num>
+  <w:num w:numId="23" w16cid:durableId="237520701">
+    <w:abstractNumId w:val="7"/>
   </w:num>
 </w:numbering>
 </file>

</xml_diff>

<commit_message>
Clase 4 Equilibrio en la vida
</commit_message>
<xml_diff>
--- a/FORMACIONES/Desarrollo Personal G5 - ONE/Soft Skills/3, Curso de Foco Enfocarse trae más resultados para el día a día/Notas.docx
+++ b/FORMACIONES/Desarrollo Personal G5 - ONE/Soft Skills/3, Curso de Foco Enfocarse trae más resultados para el día a día/Notas.docx
@@ -2409,21 +2409,7 @@
         <w:rPr>
           <w:lang w:eastAsia="es-CO"/>
         </w:rPr>
-        <w:t xml:space="preserve">La falta de fe en uno mismo es un paso hacia el fracaso, ya que esta falta de fe puede iniciar un proceso interno de </w:t>
-      </w:r>
-      <w:proofErr w:type="spellStart"/>
-      <w:r>
-        <w:rPr>
-          <w:lang w:eastAsia="es-CO"/>
-        </w:rPr>
-        <w:t>auto-sabotaje</w:t>
-      </w:r>
-      <w:proofErr w:type="spellEnd"/>
-      <w:r>
-        <w:rPr>
-          <w:lang w:eastAsia="es-CO"/>
-        </w:rPr>
-        <w:t>.</w:t>
+        <w:t>La falta de fe en uno mismo es un paso hacia el fracaso, ya que esta falta de fe puede iniciar un proceso interno de auto-sabotaje.</w:t>
       </w:r>
     </w:p>
     <w:p>
@@ -2520,32 +2506,11 @@
         <w:pStyle w:val="Ttulo1"/>
       </w:pPr>
       <w:r>
-        <w:t>Centrarse en la vida personal:</w:t>
-      </w:r>
-    </w:p>
-    <w:p>
-      <w:pPr>
-        <w:pStyle w:val="Ttulo1"/>
-      </w:pPr>
-      <w:r>
-        <w:t>Clase 5: La única cosa</w:t>
-      </w:r>
-    </w:p>
-    <w:p>
-      <w:r>
-        <w:t>Los nuevos hábitos llevan tiempo, no podemos pensar que vamos a cambiar todos nuestros hábitos de la noche a la mañana.</w:t>
-      </w:r>
-    </w:p>
-    <w:p>
-      <w:pPr>
-        <w:jc w:val="center"/>
-      </w:pPr>
-      <w:r>
         <w:drawing>
-          <wp:inline distT="0" distB="0" distL="0" distR="0" wp14:anchorId="1F064141" wp14:editId="4E020D57">
-            <wp:extent cx="4263241" cy="1919307"/>
-            <wp:effectExtent l="0" t="0" r="4445" b="5080"/>
-            <wp:docPr id="1" name="Imagen 1"/>
+          <wp:inline distT="0" distB="0" distL="0" distR="0" wp14:anchorId="731505BC" wp14:editId="29F0498C">
+            <wp:extent cx="5612130" cy="1757045"/>
+            <wp:effectExtent l="0" t="0" r="7620" b="0"/>
+            <wp:docPr id="62" name="Imagen 62"/>
             <wp:cNvGraphicFramePr>
               <a:graphicFrameLocks xmlns:a="http://schemas.openxmlformats.org/drawingml/2006/main" noChangeAspect="1"/>
             </wp:cNvGraphicFramePr>
@@ -2565,7 +2530,7 @@
                   <pic:spPr>
                     <a:xfrm>
                       <a:off x="0" y="0"/>
-                      <a:ext cx="4280174" cy="1926930"/>
+                      <a:ext cx="5612130" cy="1757045"/>
                     </a:xfrm>
                     <a:prstGeom prst="rect">
                       <a:avLst/>
@@ -2580,14 +2545,15 @@
     </w:p>
     <w:p>
       <w:pPr>
+        <w:pStyle w:val="Ttulo1"/>
         <w:jc w:val="center"/>
       </w:pPr>
       <w:r>
         <w:drawing>
-          <wp:inline distT="0" distB="0" distL="0" distR="0" wp14:anchorId="3FC69B52" wp14:editId="41417507">
-            <wp:extent cx="4286848" cy="2162477"/>
-            <wp:effectExtent l="0" t="0" r="0" b="9525"/>
-            <wp:docPr id="2" name="Imagen 2"/>
+          <wp:inline distT="0" distB="0" distL="0" distR="0" wp14:anchorId="3F0441E4" wp14:editId="216097B4">
+            <wp:extent cx="4210638" cy="3372321"/>
+            <wp:effectExtent l="0" t="0" r="0" b="0"/>
+            <wp:docPr id="63" name="Imagen 63"/>
             <wp:cNvGraphicFramePr>
               <a:graphicFrameLocks xmlns:a="http://schemas.openxmlformats.org/drawingml/2006/main" noChangeAspect="1"/>
             </wp:cNvGraphicFramePr>
@@ -2607,6 +2573,852 @@
                   <pic:spPr>
                     <a:xfrm>
                       <a:off x="0" y="0"/>
+                      <a:ext cx="4210638" cy="3372321"/>
+                    </a:xfrm>
+                    <a:prstGeom prst="rect">
+                      <a:avLst/>
+                    </a:prstGeom>
+                  </pic:spPr>
+                </pic:pic>
+              </a:graphicData>
+            </a:graphic>
+          </wp:inline>
+        </w:drawing>
+      </w:r>
+    </w:p>
+    <w:p>
+      <w:pPr>
+        <w:pStyle w:val="Ttulo1"/>
+      </w:pPr>
+      <w:r>
+        <w:drawing>
+          <wp:inline distT="0" distB="0" distL="0" distR="0" wp14:anchorId="13712816" wp14:editId="01E651A6">
+            <wp:extent cx="5612130" cy="1640205"/>
+            <wp:effectExtent l="0" t="0" r="7620" b="0"/>
+            <wp:docPr id="64" name="Imagen 64"/>
+            <wp:cNvGraphicFramePr>
+              <a:graphicFrameLocks xmlns:a="http://schemas.openxmlformats.org/drawingml/2006/main" noChangeAspect="1"/>
+            </wp:cNvGraphicFramePr>
+            <a:graphic xmlns:a="http://schemas.openxmlformats.org/drawingml/2006/main">
+              <a:graphicData uri="http://schemas.openxmlformats.org/drawingml/2006/picture">
+                <pic:pic xmlns:pic="http://schemas.openxmlformats.org/drawingml/2006/picture">
+                  <pic:nvPicPr>
+                    <pic:cNvPr id="1" name=""/>
+                    <pic:cNvPicPr/>
+                  </pic:nvPicPr>
+                  <pic:blipFill>
+                    <a:blip r:embed="rId57"/>
+                    <a:stretch>
+                      <a:fillRect/>
+                    </a:stretch>
+                  </pic:blipFill>
+                  <pic:spPr>
+                    <a:xfrm>
+                      <a:off x="0" y="0"/>
+                      <a:ext cx="5612130" cy="1640205"/>
+                    </a:xfrm>
+                    <a:prstGeom prst="rect">
+                      <a:avLst/>
+                    </a:prstGeom>
+                  </pic:spPr>
+                </pic:pic>
+              </a:graphicData>
+            </a:graphic>
+          </wp:inline>
+        </w:drawing>
+      </w:r>
+    </w:p>
+    <w:p>
+      <w:pPr>
+        <w:pStyle w:val="Ttulo1"/>
+        <w:jc w:val="center"/>
+      </w:pPr>
+      <w:r>
+        <w:lastRenderedPageBreak/>
+        <w:drawing>
+          <wp:inline distT="0" distB="0" distL="0" distR="0" wp14:anchorId="4DAD65E7" wp14:editId="5DE3BEFF">
+            <wp:extent cx="4732531" cy="2493942"/>
+            <wp:effectExtent l="0" t="0" r="0" b="1905"/>
+            <wp:docPr id="65" name="Imagen 65"/>
+            <wp:cNvGraphicFramePr>
+              <a:graphicFrameLocks xmlns:a="http://schemas.openxmlformats.org/drawingml/2006/main" noChangeAspect="1"/>
+            </wp:cNvGraphicFramePr>
+            <a:graphic xmlns:a="http://schemas.openxmlformats.org/drawingml/2006/main">
+              <a:graphicData uri="http://schemas.openxmlformats.org/drawingml/2006/picture">
+                <pic:pic xmlns:pic="http://schemas.openxmlformats.org/drawingml/2006/picture">
+                  <pic:nvPicPr>
+                    <pic:cNvPr id="1" name=""/>
+                    <pic:cNvPicPr/>
+                  </pic:nvPicPr>
+                  <pic:blipFill>
+                    <a:blip r:embed="rId58"/>
+                    <a:stretch>
+                      <a:fillRect/>
+                    </a:stretch>
+                  </pic:blipFill>
+                  <pic:spPr>
+                    <a:xfrm>
+                      <a:off x="0" y="0"/>
+                      <a:ext cx="4738526" cy="2497101"/>
+                    </a:xfrm>
+                    <a:prstGeom prst="rect">
+                      <a:avLst/>
+                    </a:prstGeom>
+                  </pic:spPr>
+                </pic:pic>
+              </a:graphicData>
+            </a:graphic>
+          </wp:inline>
+        </w:drawing>
+      </w:r>
+    </w:p>
+    <w:p>
+      <w:pPr>
+        <w:pStyle w:val="Ttulo1"/>
+        <w:jc w:val="center"/>
+      </w:pPr>
+      <w:r>
+        <w:drawing>
+          <wp:inline distT="0" distB="0" distL="0" distR="0" wp14:anchorId="4EF4B176" wp14:editId="4B596BBF">
+            <wp:extent cx="5225142" cy="1518235"/>
+            <wp:effectExtent l="0" t="0" r="0" b="6350"/>
+            <wp:docPr id="66" name="Imagen 66"/>
+            <wp:cNvGraphicFramePr>
+              <a:graphicFrameLocks xmlns:a="http://schemas.openxmlformats.org/drawingml/2006/main" noChangeAspect="1"/>
+            </wp:cNvGraphicFramePr>
+            <a:graphic xmlns:a="http://schemas.openxmlformats.org/drawingml/2006/main">
+              <a:graphicData uri="http://schemas.openxmlformats.org/drawingml/2006/picture">
+                <pic:pic xmlns:pic="http://schemas.openxmlformats.org/drawingml/2006/picture">
+                  <pic:nvPicPr>
+                    <pic:cNvPr id="1" name=""/>
+                    <pic:cNvPicPr/>
+                  </pic:nvPicPr>
+                  <pic:blipFill>
+                    <a:blip r:embed="rId59"/>
+                    <a:stretch>
+                      <a:fillRect/>
+                    </a:stretch>
+                  </pic:blipFill>
+                  <pic:spPr>
+                    <a:xfrm>
+                      <a:off x="0" y="0"/>
+                      <a:ext cx="5234500" cy="1520954"/>
+                    </a:xfrm>
+                    <a:prstGeom prst="rect">
+                      <a:avLst/>
+                    </a:prstGeom>
+                  </pic:spPr>
+                </pic:pic>
+              </a:graphicData>
+            </a:graphic>
+          </wp:inline>
+        </w:drawing>
+      </w:r>
+    </w:p>
+    <w:p>
+      <w:pPr>
+        <w:pStyle w:val="Ttulo1"/>
+        <w:jc w:val="center"/>
+      </w:pPr>
+      <w:r>
+        <w:drawing>
+          <wp:inline distT="0" distB="0" distL="0" distR="0" wp14:anchorId="00A4BD40" wp14:editId="0640375E">
+            <wp:extent cx="5225142" cy="1392898"/>
+            <wp:effectExtent l="0" t="0" r="0" b="0"/>
+            <wp:docPr id="67" name="Imagen 67"/>
+            <wp:cNvGraphicFramePr>
+              <a:graphicFrameLocks xmlns:a="http://schemas.openxmlformats.org/drawingml/2006/main" noChangeAspect="1"/>
+            </wp:cNvGraphicFramePr>
+            <a:graphic xmlns:a="http://schemas.openxmlformats.org/drawingml/2006/main">
+              <a:graphicData uri="http://schemas.openxmlformats.org/drawingml/2006/picture">
+                <pic:pic xmlns:pic="http://schemas.openxmlformats.org/drawingml/2006/picture">
+                  <pic:nvPicPr>
+                    <pic:cNvPr id="1" name=""/>
+                    <pic:cNvPicPr/>
+                  </pic:nvPicPr>
+                  <pic:blipFill>
+                    <a:blip r:embed="rId60"/>
+                    <a:stretch>
+                      <a:fillRect/>
+                    </a:stretch>
+                  </pic:blipFill>
+                  <pic:spPr>
+                    <a:xfrm>
+                      <a:off x="0" y="0"/>
+                      <a:ext cx="5232147" cy="1394765"/>
+                    </a:xfrm>
+                    <a:prstGeom prst="rect">
+                      <a:avLst/>
+                    </a:prstGeom>
+                  </pic:spPr>
+                </pic:pic>
+              </a:graphicData>
+            </a:graphic>
+          </wp:inline>
+        </w:drawing>
+      </w:r>
+    </w:p>
+    <w:p>
+      <w:pPr>
+        <w:pStyle w:val="Ttulo1"/>
+        <w:jc w:val="center"/>
+      </w:pPr>
+      <w:r>
+        <w:drawing>
+          <wp:inline distT="0" distB="0" distL="0" distR="0" wp14:anchorId="297F8CBC" wp14:editId="0A9F4CF3">
+            <wp:extent cx="5358772" cy="2009388"/>
+            <wp:effectExtent l="0" t="0" r="0" b="0"/>
+            <wp:docPr id="68" name="Imagen 68"/>
+            <wp:cNvGraphicFramePr>
+              <a:graphicFrameLocks xmlns:a="http://schemas.openxmlformats.org/drawingml/2006/main" noChangeAspect="1"/>
+            </wp:cNvGraphicFramePr>
+            <a:graphic xmlns:a="http://schemas.openxmlformats.org/drawingml/2006/main">
+              <a:graphicData uri="http://schemas.openxmlformats.org/drawingml/2006/picture">
+                <pic:pic xmlns:pic="http://schemas.openxmlformats.org/drawingml/2006/picture">
+                  <pic:nvPicPr>
+                    <pic:cNvPr id="1" name=""/>
+                    <pic:cNvPicPr/>
+                  </pic:nvPicPr>
+                  <pic:blipFill>
+                    <a:blip r:embed="rId61"/>
+                    <a:stretch>
+                      <a:fillRect/>
+                    </a:stretch>
+                  </pic:blipFill>
+                  <pic:spPr>
+                    <a:xfrm>
+                      <a:off x="0" y="0"/>
+                      <a:ext cx="5361405" cy="2010375"/>
+                    </a:xfrm>
+                    <a:prstGeom prst="rect">
+                      <a:avLst/>
+                    </a:prstGeom>
+                  </pic:spPr>
+                </pic:pic>
+              </a:graphicData>
+            </a:graphic>
+          </wp:inline>
+        </w:drawing>
+      </w:r>
+    </w:p>
+    <w:p>
+      <w:pPr>
+        <w:pStyle w:val="Ttulo1"/>
+        <w:jc w:val="center"/>
+      </w:pPr>
+      <w:r>
+        <w:lastRenderedPageBreak/>
+        <w:drawing>
+          <wp:inline distT="0" distB="0" distL="0" distR="0" wp14:anchorId="2C1E68B1" wp14:editId="606178FD">
+            <wp:extent cx="2394474" cy="1865169"/>
+            <wp:effectExtent l="0" t="0" r="6350" b="1905"/>
+            <wp:docPr id="69" name="Imagen 69"/>
+            <wp:cNvGraphicFramePr>
+              <a:graphicFrameLocks xmlns:a="http://schemas.openxmlformats.org/drawingml/2006/main" noChangeAspect="1"/>
+            </wp:cNvGraphicFramePr>
+            <a:graphic xmlns:a="http://schemas.openxmlformats.org/drawingml/2006/main">
+              <a:graphicData uri="http://schemas.openxmlformats.org/drawingml/2006/picture">
+                <pic:pic xmlns:pic="http://schemas.openxmlformats.org/drawingml/2006/picture">
+                  <pic:nvPicPr>
+                    <pic:cNvPr id="1" name=""/>
+                    <pic:cNvPicPr/>
+                  </pic:nvPicPr>
+                  <pic:blipFill>
+                    <a:blip r:embed="rId62"/>
+                    <a:stretch>
+                      <a:fillRect/>
+                    </a:stretch>
+                  </pic:blipFill>
+                  <pic:spPr>
+                    <a:xfrm>
+                      <a:off x="0" y="0"/>
+                      <a:ext cx="2401470" cy="1870618"/>
+                    </a:xfrm>
+                    <a:prstGeom prst="rect">
+                      <a:avLst/>
+                    </a:prstGeom>
+                  </pic:spPr>
+                </pic:pic>
+              </a:graphicData>
+            </a:graphic>
+          </wp:inline>
+        </w:drawing>
+      </w:r>
+      <w:r>
+        <w:rPr>
+          <w:noProof/>
+        </w:rPr>
+        <w:t xml:space="preserve"> </w:t>
+      </w:r>
+      <w:r>
+        <w:drawing>
+          <wp:inline distT="0" distB="0" distL="0" distR="0" wp14:anchorId="2F73BAD1" wp14:editId="62F19BFF">
+            <wp:extent cx="3044534" cy="1423554"/>
+            <wp:effectExtent l="0" t="0" r="3810" b="5715"/>
+            <wp:docPr id="70" name="Imagen 70"/>
+            <wp:cNvGraphicFramePr>
+              <a:graphicFrameLocks xmlns:a="http://schemas.openxmlformats.org/drawingml/2006/main" noChangeAspect="1"/>
+            </wp:cNvGraphicFramePr>
+            <a:graphic xmlns:a="http://schemas.openxmlformats.org/drawingml/2006/main">
+              <a:graphicData uri="http://schemas.openxmlformats.org/drawingml/2006/picture">
+                <pic:pic xmlns:pic="http://schemas.openxmlformats.org/drawingml/2006/picture">
+                  <pic:nvPicPr>
+                    <pic:cNvPr id="1" name=""/>
+                    <pic:cNvPicPr/>
+                  </pic:nvPicPr>
+                  <pic:blipFill>
+                    <a:blip r:embed="rId63"/>
+                    <a:stretch>
+                      <a:fillRect/>
+                    </a:stretch>
+                  </pic:blipFill>
+                  <pic:spPr>
+                    <a:xfrm>
+                      <a:off x="0" y="0"/>
+                      <a:ext cx="3082364" cy="1441242"/>
+                    </a:xfrm>
+                    <a:prstGeom prst="rect">
+                      <a:avLst/>
+                    </a:prstGeom>
+                  </pic:spPr>
+                </pic:pic>
+              </a:graphicData>
+            </a:graphic>
+          </wp:inline>
+        </w:drawing>
+      </w:r>
+    </w:p>
+    <w:p>
+      <w:pPr>
+        <w:pStyle w:val="Ttulo1"/>
+      </w:pPr>
+      <w:r>
+        <w:drawing>
+          <wp:inline distT="0" distB="0" distL="0" distR="0" wp14:anchorId="11A1E83E" wp14:editId="05DC5A74">
+            <wp:extent cx="5612130" cy="1955800"/>
+            <wp:effectExtent l="0" t="0" r="7620" b="6350"/>
+            <wp:docPr id="71" name="Imagen 71"/>
+            <wp:cNvGraphicFramePr>
+              <a:graphicFrameLocks xmlns:a="http://schemas.openxmlformats.org/drawingml/2006/main" noChangeAspect="1"/>
+            </wp:cNvGraphicFramePr>
+            <a:graphic xmlns:a="http://schemas.openxmlformats.org/drawingml/2006/main">
+              <a:graphicData uri="http://schemas.openxmlformats.org/drawingml/2006/picture">
+                <pic:pic xmlns:pic="http://schemas.openxmlformats.org/drawingml/2006/picture">
+                  <pic:nvPicPr>
+                    <pic:cNvPr id="1" name=""/>
+                    <pic:cNvPicPr/>
+                  </pic:nvPicPr>
+                  <pic:blipFill>
+                    <a:blip r:embed="rId64"/>
+                    <a:stretch>
+                      <a:fillRect/>
+                    </a:stretch>
+                  </pic:blipFill>
+                  <pic:spPr>
+                    <a:xfrm>
+                      <a:off x="0" y="0"/>
+                      <a:ext cx="5612130" cy="1955800"/>
+                    </a:xfrm>
+                    <a:prstGeom prst="rect">
+                      <a:avLst/>
+                    </a:prstGeom>
+                  </pic:spPr>
+                </pic:pic>
+              </a:graphicData>
+            </a:graphic>
+          </wp:inline>
+        </w:drawing>
+      </w:r>
+    </w:p>
+    <w:p>
+      <w:pPr>
+        <w:pStyle w:val="Ttulo1"/>
+      </w:pPr>
+      <w:r>
+        <w:drawing>
+          <wp:inline distT="0" distB="0" distL="0" distR="0" wp14:anchorId="217D2624" wp14:editId="20DAC7FD">
+            <wp:extent cx="5612130" cy="1889760"/>
+            <wp:effectExtent l="0" t="0" r="7620" b="0"/>
+            <wp:docPr id="72" name="Imagen 72"/>
+            <wp:cNvGraphicFramePr>
+              <a:graphicFrameLocks xmlns:a="http://schemas.openxmlformats.org/drawingml/2006/main" noChangeAspect="1"/>
+            </wp:cNvGraphicFramePr>
+            <a:graphic xmlns:a="http://schemas.openxmlformats.org/drawingml/2006/main">
+              <a:graphicData uri="http://schemas.openxmlformats.org/drawingml/2006/picture">
+                <pic:pic xmlns:pic="http://schemas.openxmlformats.org/drawingml/2006/picture">
+                  <pic:nvPicPr>
+                    <pic:cNvPr id="1" name=""/>
+                    <pic:cNvPicPr/>
+                  </pic:nvPicPr>
+                  <pic:blipFill>
+                    <a:blip r:embed="rId65"/>
+                    <a:stretch>
+                      <a:fillRect/>
+                    </a:stretch>
+                  </pic:blipFill>
+                  <pic:spPr>
+                    <a:xfrm>
+                      <a:off x="0" y="0"/>
+                      <a:ext cx="5612130" cy="1889760"/>
+                    </a:xfrm>
+                    <a:prstGeom prst="rect">
+                      <a:avLst/>
+                    </a:prstGeom>
+                  </pic:spPr>
+                </pic:pic>
+              </a:graphicData>
+            </a:graphic>
+          </wp:inline>
+        </w:drawing>
+      </w:r>
+    </w:p>
+    <w:p>
+      <w:pPr>
+        <w:pStyle w:val="Ttulo1"/>
+        <w:jc w:val="center"/>
+      </w:pPr>
+      <w:r>
+        <w:lastRenderedPageBreak/>
+        <w:drawing>
+          <wp:inline distT="0" distB="0" distL="0" distR="0" wp14:anchorId="5380C79D" wp14:editId="7B7D3C1A">
+            <wp:extent cx="5047013" cy="2557770"/>
+            <wp:effectExtent l="0" t="0" r="1270" b="0"/>
+            <wp:docPr id="73" name="Imagen 73"/>
+            <wp:cNvGraphicFramePr>
+              <a:graphicFrameLocks xmlns:a="http://schemas.openxmlformats.org/drawingml/2006/main" noChangeAspect="1"/>
+            </wp:cNvGraphicFramePr>
+            <a:graphic xmlns:a="http://schemas.openxmlformats.org/drawingml/2006/main">
+              <a:graphicData uri="http://schemas.openxmlformats.org/drawingml/2006/picture">
+                <pic:pic xmlns:pic="http://schemas.openxmlformats.org/drawingml/2006/picture">
+                  <pic:nvPicPr>
+                    <pic:cNvPr id="1" name=""/>
+                    <pic:cNvPicPr/>
+                  </pic:nvPicPr>
+                  <pic:blipFill>
+                    <a:blip r:embed="rId66"/>
+                    <a:stretch>
+                      <a:fillRect/>
+                    </a:stretch>
+                  </pic:blipFill>
+                  <pic:spPr>
+                    <a:xfrm>
+                      <a:off x="0" y="0"/>
+                      <a:ext cx="5052030" cy="2560313"/>
+                    </a:xfrm>
+                    <a:prstGeom prst="rect">
+                      <a:avLst/>
+                    </a:prstGeom>
+                  </pic:spPr>
+                </pic:pic>
+              </a:graphicData>
+            </a:graphic>
+          </wp:inline>
+        </w:drawing>
+      </w:r>
+    </w:p>
+    <w:p>
+      <w:pPr>
+        <w:pStyle w:val="Ttulo1"/>
+        <w:jc w:val="center"/>
+      </w:pPr>
+      <w:r>
+        <w:drawing>
+          <wp:inline distT="0" distB="0" distL="0" distR="0" wp14:anchorId="7CF78119" wp14:editId="7CC0F056">
+            <wp:extent cx="5612130" cy="2096770"/>
+            <wp:effectExtent l="0" t="0" r="7620" b="0"/>
+            <wp:docPr id="74" name="Imagen 74"/>
+            <wp:cNvGraphicFramePr>
+              <a:graphicFrameLocks xmlns:a="http://schemas.openxmlformats.org/drawingml/2006/main" noChangeAspect="1"/>
+            </wp:cNvGraphicFramePr>
+            <a:graphic xmlns:a="http://schemas.openxmlformats.org/drawingml/2006/main">
+              <a:graphicData uri="http://schemas.openxmlformats.org/drawingml/2006/picture">
+                <pic:pic xmlns:pic="http://schemas.openxmlformats.org/drawingml/2006/picture">
+                  <pic:nvPicPr>
+                    <pic:cNvPr id="1" name=""/>
+                    <pic:cNvPicPr/>
+                  </pic:nvPicPr>
+                  <pic:blipFill>
+                    <a:blip r:embed="rId67"/>
+                    <a:stretch>
+                      <a:fillRect/>
+                    </a:stretch>
+                  </pic:blipFill>
+                  <pic:spPr>
+                    <a:xfrm>
+                      <a:off x="0" y="0"/>
+                      <a:ext cx="5612130" cy="2096770"/>
+                    </a:xfrm>
+                    <a:prstGeom prst="rect">
+                      <a:avLst/>
+                    </a:prstGeom>
+                  </pic:spPr>
+                </pic:pic>
+              </a:graphicData>
+            </a:graphic>
+          </wp:inline>
+        </w:drawing>
+      </w:r>
+    </w:p>
+    <w:p>
+      <w:pPr>
+        <w:pStyle w:val="Ttulo1"/>
+        <w:jc w:val="center"/>
+      </w:pPr>
+      <w:r>
+        <w:drawing>
+          <wp:inline distT="0" distB="0" distL="0" distR="0" wp14:anchorId="04E0F0C5" wp14:editId="3D0F4E37">
+            <wp:extent cx="5612130" cy="2383790"/>
+            <wp:effectExtent l="0" t="0" r="7620" b="0"/>
+            <wp:docPr id="75" name="Imagen 75"/>
+            <wp:cNvGraphicFramePr>
+              <a:graphicFrameLocks xmlns:a="http://schemas.openxmlformats.org/drawingml/2006/main" noChangeAspect="1"/>
+            </wp:cNvGraphicFramePr>
+            <a:graphic xmlns:a="http://schemas.openxmlformats.org/drawingml/2006/main">
+              <a:graphicData uri="http://schemas.openxmlformats.org/drawingml/2006/picture">
+                <pic:pic xmlns:pic="http://schemas.openxmlformats.org/drawingml/2006/picture">
+                  <pic:nvPicPr>
+                    <pic:cNvPr id="1" name=""/>
+                    <pic:cNvPicPr/>
+                  </pic:nvPicPr>
+                  <pic:blipFill>
+                    <a:blip r:embed="rId68"/>
+                    <a:stretch>
+                      <a:fillRect/>
+                    </a:stretch>
+                  </pic:blipFill>
+                  <pic:spPr>
+                    <a:xfrm>
+                      <a:off x="0" y="0"/>
+                      <a:ext cx="5612130" cy="2383790"/>
+                    </a:xfrm>
+                    <a:prstGeom prst="rect">
+                      <a:avLst/>
+                    </a:prstGeom>
+                  </pic:spPr>
+                </pic:pic>
+              </a:graphicData>
+            </a:graphic>
+          </wp:inline>
+        </w:drawing>
+      </w:r>
+    </w:p>
+    <w:p>
+      <w:pPr>
+        <w:pStyle w:val="Ttulo1"/>
+      </w:pPr>
+    </w:p>
+    <w:p>
+      <w:pPr>
+        <w:pStyle w:val="Ttulo1"/>
+      </w:pPr>
+      <w:r>
+        <w:lastRenderedPageBreak/>
+        <w:t>Centrarse en la vida personal:</w:t>
+      </w:r>
+    </w:p>
+    <w:p>
+      <w:pPr>
+        <w:pStyle w:val="Ttulo1"/>
+        <w:jc w:val="center"/>
+      </w:pPr>
+      <w:r>
+        <w:drawing>
+          <wp:inline distT="0" distB="0" distL="0" distR="0" wp14:anchorId="352DA7B3" wp14:editId="33873BEB">
+            <wp:extent cx="4143953" cy="2619741"/>
+            <wp:effectExtent l="0" t="0" r="0" b="9525"/>
+            <wp:docPr id="76" name="Imagen 76"/>
+            <wp:cNvGraphicFramePr>
+              <a:graphicFrameLocks xmlns:a="http://schemas.openxmlformats.org/drawingml/2006/main" noChangeAspect="1"/>
+            </wp:cNvGraphicFramePr>
+            <a:graphic xmlns:a="http://schemas.openxmlformats.org/drawingml/2006/main">
+              <a:graphicData uri="http://schemas.openxmlformats.org/drawingml/2006/picture">
+                <pic:pic xmlns:pic="http://schemas.openxmlformats.org/drawingml/2006/picture">
+                  <pic:nvPicPr>
+                    <pic:cNvPr id="1" name=""/>
+                    <pic:cNvPicPr/>
+                  </pic:nvPicPr>
+                  <pic:blipFill>
+                    <a:blip r:embed="rId69"/>
+                    <a:stretch>
+                      <a:fillRect/>
+                    </a:stretch>
+                  </pic:blipFill>
+                  <pic:spPr>
+                    <a:xfrm>
+                      <a:off x="0" y="0"/>
+                      <a:ext cx="4143953" cy="2619741"/>
+                    </a:xfrm>
+                    <a:prstGeom prst="rect">
+                      <a:avLst/>
+                    </a:prstGeom>
+                  </pic:spPr>
+                </pic:pic>
+              </a:graphicData>
+            </a:graphic>
+          </wp:inline>
+        </w:drawing>
+      </w:r>
+    </w:p>
+    <w:p>
+      <w:pPr>
+        <w:pStyle w:val="Ttulo1"/>
+      </w:pPr>
+      <w:r>
+        <w:drawing>
+          <wp:inline distT="0" distB="0" distL="0" distR="0" wp14:anchorId="32B7D4C2" wp14:editId="780ACBDA">
+            <wp:extent cx="5612130" cy="1951990"/>
+            <wp:effectExtent l="0" t="0" r="7620" b="0"/>
+            <wp:docPr id="77" name="Imagen 77"/>
+            <wp:cNvGraphicFramePr>
+              <a:graphicFrameLocks xmlns:a="http://schemas.openxmlformats.org/drawingml/2006/main" noChangeAspect="1"/>
+            </wp:cNvGraphicFramePr>
+            <a:graphic xmlns:a="http://schemas.openxmlformats.org/drawingml/2006/main">
+              <a:graphicData uri="http://schemas.openxmlformats.org/drawingml/2006/picture">
+                <pic:pic xmlns:pic="http://schemas.openxmlformats.org/drawingml/2006/picture">
+                  <pic:nvPicPr>
+                    <pic:cNvPr id="1" name=""/>
+                    <pic:cNvPicPr/>
+                  </pic:nvPicPr>
+                  <pic:blipFill>
+                    <a:blip r:embed="rId70"/>
+                    <a:stretch>
+                      <a:fillRect/>
+                    </a:stretch>
+                  </pic:blipFill>
+                  <pic:spPr>
+                    <a:xfrm>
+                      <a:off x="0" y="0"/>
+                      <a:ext cx="5612130" cy="1951990"/>
+                    </a:xfrm>
+                    <a:prstGeom prst="rect">
+                      <a:avLst/>
+                    </a:prstGeom>
+                  </pic:spPr>
+                </pic:pic>
+              </a:graphicData>
+            </a:graphic>
+          </wp:inline>
+        </w:drawing>
+      </w:r>
+    </w:p>
+    <w:p>
+      <w:pPr>
+        <w:pStyle w:val="Ttulo1"/>
+      </w:pPr>
+      <w:r>
+        <w:drawing>
+          <wp:inline distT="0" distB="0" distL="0" distR="0" wp14:anchorId="0AE9B000" wp14:editId="3069CAB7">
+            <wp:extent cx="5612130" cy="1981835"/>
+            <wp:effectExtent l="0" t="0" r="7620" b="0"/>
+            <wp:docPr id="78" name="Imagen 78"/>
+            <wp:cNvGraphicFramePr>
+              <a:graphicFrameLocks xmlns:a="http://schemas.openxmlformats.org/drawingml/2006/main" noChangeAspect="1"/>
+            </wp:cNvGraphicFramePr>
+            <a:graphic xmlns:a="http://schemas.openxmlformats.org/drawingml/2006/main">
+              <a:graphicData uri="http://schemas.openxmlformats.org/drawingml/2006/picture">
+                <pic:pic xmlns:pic="http://schemas.openxmlformats.org/drawingml/2006/picture">
+                  <pic:nvPicPr>
+                    <pic:cNvPr id="1" name=""/>
+                    <pic:cNvPicPr/>
+                  </pic:nvPicPr>
+                  <pic:blipFill>
+                    <a:blip r:embed="rId71"/>
+                    <a:stretch>
+                      <a:fillRect/>
+                    </a:stretch>
+                  </pic:blipFill>
+                  <pic:spPr>
+                    <a:xfrm>
+                      <a:off x="0" y="0"/>
+                      <a:ext cx="5612130" cy="1981835"/>
+                    </a:xfrm>
+                    <a:prstGeom prst="rect">
+                      <a:avLst/>
+                    </a:prstGeom>
+                  </pic:spPr>
+                </pic:pic>
+              </a:graphicData>
+            </a:graphic>
+          </wp:inline>
+        </w:drawing>
+      </w:r>
+    </w:p>
+    <w:p>
+      <w:pPr>
+        <w:pStyle w:val="Ttulo1"/>
+      </w:pPr>
+      <w:r>
+        <w:lastRenderedPageBreak/>
+        <w:drawing>
+          <wp:inline distT="0" distB="0" distL="0" distR="0" wp14:anchorId="45BD304E" wp14:editId="47C3C0DB">
+            <wp:extent cx="5612130" cy="1717040"/>
+            <wp:effectExtent l="0" t="0" r="7620" b="0"/>
+            <wp:docPr id="79" name="Imagen 79"/>
+            <wp:cNvGraphicFramePr>
+              <a:graphicFrameLocks xmlns:a="http://schemas.openxmlformats.org/drawingml/2006/main" noChangeAspect="1"/>
+            </wp:cNvGraphicFramePr>
+            <a:graphic xmlns:a="http://schemas.openxmlformats.org/drawingml/2006/main">
+              <a:graphicData uri="http://schemas.openxmlformats.org/drawingml/2006/picture">
+                <pic:pic xmlns:pic="http://schemas.openxmlformats.org/drawingml/2006/picture">
+                  <pic:nvPicPr>
+                    <pic:cNvPr id="1" name=""/>
+                    <pic:cNvPicPr/>
+                  </pic:nvPicPr>
+                  <pic:blipFill>
+                    <a:blip r:embed="rId72"/>
+                    <a:stretch>
+                      <a:fillRect/>
+                    </a:stretch>
+                  </pic:blipFill>
+                  <pic:spPr>
+                    <a:xfrm>
+                      <a:off x="0" y="0"/>
+                      <a:ext cx="5612130" cy="1717040"/>
+                    </a:xfrm>
+                    <a:prstGeom prst="rect">
+                      <a:avLst/>
+                    </a:prstGeom>
+                  </pic:spPr>
+                </pic:pic>
+              </a:graphicData>
+            </a:graphic>
+          </wp:inline>
+        </w:drawing>
+      </w:r>
+    </w:p>
+    <w:p>
+      <w:pPr>
+        <w:pStyle w:val="Ttulo1"/>
+        <w:tabs>
+          <w:tab w:val="left" w:pos="1721"/>
+        </w:tabs>
+      </w:pPr>
+      <w:r>
+        <w:tab/>
+      </w:r>
+      <w:r>
+        <w:drawing>
+          <wp:inline distT="0" distB="0" distL="0" distR="0" wp14:anchorId="6376A18B" wp14:editId="63A20AC9">
+            <wp:extent cx="5612130" cy="1390650"/>
+            <wp:effectExtent l="0" t="0" r="7620" b="0"/>
+            <wp:docPr id="80" name="Imagen 80"/>
+            <wp:cNvGraphicFramePr>
+              <a:graphicFrameLocks xmlns:a="http://schemas.openxmlformats.org/drawingml/2006/main" noChangeAspect="1"/>
+            </wp:cNvGraphicFramePr>
+            <a:graphic xmlns:a="http://schemas.openxmlformats.org/drawingml/2006/main">
+              <a:graphicData uri="http://schemas.openxmlformats.org/drawingml/2006/picture">
+                <pic:pic xmlns:pic="http://schemas.openxmlformats.org/drawingml/2006/picture">
+                  <pic:nvPicPr>
+                    <pic:cNvPr id="1" name=""/>
+                    <pic:cNvPicPr/>
+                  </pic:nvPicPr>
+                  <pic:blipFill>
+                    <a:blip r:embed="rId73"/>
+                    <a:stretch>
+                      <a:fillRect/>
+                    </a:stretch>
+                  </pic:blipFill>
+                  <pic:spPr>
+                    <a:xfrm>
+                      <a:off x="0" y="0"/>
+                      <a:ext cx="5612130" cy="1390650"/>
+                    </a:xfrm>
+                    <a:prstGeom prst="rect">
+                      <a:avLst/>
+                    </a:prstGeom>
+                  </pic:spPr>
+                </pic:pic>
+              </a:graphicData>
+            </a:graphic>
+          </wp:inline>
+        </w:drawing>
+      </w:r>
+    </w:p>
+    <w:p>
+      <w:pPr>
+        <w:pStyle w:val="Ttulo1"/>
+      </w:pPr>
+      <w:r>
+        <w:t>Clase 5: La única cosa</w:t>
+      </w:r>
+    </w:p>
+    <w:p>
+      <w:r>
+        <w:t>Los nuevos hábitos llevan tiempo, no podemos pensar que vamos a cambiar todos nuestros hábitos de la noche a la mañana.</w:t>
+      </w:r>
+    </w:p>
+    <w:p>
+      <w:pPr>
+        <w:jc w:val="center"/>
+      </w:pPr>
+      <w:r>
+        <w:drawing>
+          <wp:inline distT="0" distB="0" distL="0" distR="0" wp14:anchorId="1F064141" wp14:editId="4E020D57">
+            <wp:extent cx="4263241" cy="1919307"/>
+            <wp:effectExtent l="0" t="0" r="4445" b="5080"/>
+            <wp:docPr id="1" name="Imagen 1"/>
+            <wp:cNvGraphicFramePr>
+              <a:graphicFrameLocks xmlns:a="http://schemas.openxmlformats.org/drawingml/2006/main" noChangeAspect="1"/>
+            </wp:cNvGraphicFramePr>
+            <a:graphic xmlns:a="http://schemas.openxmlformats.org/drawingml/2006/main">
+              <a:graphicData uri="http://schemas.openxmlformats.org/drawingml/2006/picture">
+                <pic:pic xmlns:pic="http://schemas.openxmlformats.org/drawingml/2006/picture">
+                  <pic:nvPicPr>
+                    <pic:cNvPr id="1" name=""/>
+                    <pic:cNvPicPr/>
+                  </pic:nvPicPr>
+                  <pic:blipFill>
+                    <a:blip r:embed="rId74"/>
+                    <a:stretch>
+                      <a:fillRect/>
+                    </a:stretch>
+                  </pic:blipFill>
+                  <pic:spPr>
+                    <a:xfrm>
+                      <a:off x="0" y="0"/>
+                      <a:ext cx="4280174" cy="1926930"/>
+                    </a:xfrm>
+                    <a:prstGeom prst="rect">
+                      <a:avLst/>
+                    </a:prstGeom>
+                  </pic:spPr>
+                </pic:pic>
+              </a:graphicData>
+            </a:graphic>
+          </wp:inline>
+        </w:drawing>
+      </w:r>
+    </w:p>
+    <w:p>
+      <w:pPr>
+        <w:jc w:val="center"/>
+      </w:pPr>
+      <w:r>
+        <w:lastRenderedPageBreak/>
+        <w:drawing>
+          <wp:inline distT="0" distB="0" distL="0" distR="0" wp14:anchorId="3FC69B52" wp14:editId="41417507">
+            <wp:extent cx="4286848" cy="2162477"/>
+            <wp:effectExtent l="0" t="0" r="0" b="9525"/>
+            <wp:docPr id="2" name="Imagen 2"/>
+            <wp:cNvGraphicFramePr>
+              <a:graphicFrameLocks xmlns:a="http://schemas.openxmlformats.org/drawingml/2006/main" noChangeAspect="1"/>
+            </wp:cNvGraphicFramePr>
+            <a:graphic xmlns:a="http://schemas.openxmlformats.org/drawingml/2006/main">
+              <a:graphicData uri="http://schemas.openxmlformats.org/drawingml/2006/picture">
+                <pic:pic xmlns:pic="http://schemas.openxmlformats.org/drawingml/2006/picture">
+                  <pic:nvPicPr>
+                    <pic:cNvPr id="1" name=""/>
+                    <pic:cNvPicPr/>
+                  </pic:nvPicPr>
+                  <pic:blipFill>
+                    <a:blip r:embed="rId75"/>
+                    <a:stretch>
+                      <a:fillRect/>
+                    </a:stretch>
+                  </pic:blipFill>
+                  <pic:spPr>
+                    <a:xfrm>
+                      <a:off x="0" y="0"/>
                       <a:ext cx="4286848" cy="2162477"/>
                     </a:xfrm>
                     <a:prstGeom prst="rect">
@@ -2625,7 +3437,6 @@
         <w:jc w:val="center"/>
       </w:pPr>
       <w:r>
-        <w:lastRenderedPageBreak/>
         <w:drawing>
           <wp:inline distT="0" distB="0" distL="0" distR="0" wp14:anchorId="07335807" wp14:editId="57C4A6C9">
             <wp:extent cx="2280062" cy="2125515"/>
@@ -2642,7 +3453,7 @@
                     <pic:cNvPicPr/>
                   </pic:nvPicPr>
                   <pic:blipFill rotWithShape="1">
-                    <a:blip r:embed="rId57"/>
+                    <a:blip r:embed="rId76"/>
                     <a:srcRect t="16709"/>
                     <a:stretch/>
                   </pic:blipFill>
@@ -2699,7 +3510,7 @@
                     <pic:cNvPicPr/>
                   </pic:nvPicPr>
                   <pic:blipFill>
-                    <a:blip r:embed="rId58">
+                    <a:blip r:embed="rId77">
                       <a:extLst>
                         <a:ext uri="{28A0092B-C50C-407E-A947-70E740481C1C}">
                           <a14:useLocalDpi xmlns:a14="http://schemas.microsoft.com/office/drawing/2010/main" val="0"/>
@@ -2740,6 +3551,7 @@
         <w:jc w:val="center"/>
       </w:pPr>
       <w:r>
+        <w:lastRenderedPageBreak/>
         <w:drawing>
           <wp:inline distT="0" distB="0" distL="0" distR="0" wp14:anchorId="2E57AD10" wp14:editId="74970EE8">
             <wp:extent cx="3336966" cy="1822315"/>
@@ -2756,7 +3568,7 @@
                     <pic:cNvPicPr/>
                   </pic:nvPicPr>
                   <pic:blipFill>
-                    <a:blip r:embed="rId59"/>
+                    <a:blip r:embed="rId78"/>
                     <a:stretch>
                       <a:fillRect/>
                     </a:stretch>
@@ -2798,7 +3610,7 @@
                     <pic:cNvPicPr/>
                   </pic:nvPicPr>
                   <pic:blipFill>
-                    <a:blip r:embed="rId60"/>
+                    <a:blip r:embed="rId79"/>
                     <a:stretch>
                       <a:fillRect/>
                     </a:stretch>
@@ -2824,7 +3636,6 @@
         <w:jc w:val="center"/>
       </w:pPr>
       <w:r>
-        <w:lastRenderedPageBreak/>
         <w:drawing>
           <wp:inline distT="0" distB="0" distL="0" distR="0" wp14:anchorId="21477481" wp14:editId="4D4D4211">
             <wp:extent cx="2897579" cy="1564179"/>
@@ -2841,7 +3652,7 @@
                     <pic:cNvPicPr/>
                   </pic:nvPicPr>
                   <pic:blipFill>
-                    <a:blip r:embed="rId61"/>
+                    <a:blip r:embed="rId80"/>
                     <a:stretch>
                       <a:fillRect/>
                     </a:stretch>
@@ -2883,7 +3694,7 @@
                     <pic:cNvPicPr/>
                   </pic:nvPicPr>
                   <pic:blipFill>
-                    <a:blip r:embed="rId62"/>
+                    <a:blip r:embed="rId81"/>
                     <a:stretch>
                       <a:fillRect/>
                     </a:stretch>
@@ -2909,6 +3720,7 @@
         <w:jc w:val="center"/>
       </w:pPr>
       <w:r>
+        <w:lastRenderedPageBreak/>
         <w:drawing>
           <wp:inline distT="0" distB="0" distL="0" distR="0" wp14:anchorId="7F7AEC19" wp14:editId="29C07BBC">
             <wp:extent cx="2948599" cy="1531917"/>
@@ -2925,7 +3737,7 @@
                     <pic:cNvPicPr/>
                   </pic:nvPicPr>
                   <pic:blipFill>
-                    <a:blip r:embed="rId63"/>
+                    <a:blip r:embed="rId82"/>
                     <a:stretch>
                       <a:fillRect/>
                     </a:stretch>
@@ -2948,15 +3760,7 @@
     </w:p>
     <w:p>
       <w:r>
-        <w:t xml:space="preserve">Elige lo </w:t>
-      </w:r>
-      <w:proofErr w:type="spellStart"/>
-      <w:r>
-        <w:t>mas</w:t>
-      </w:r>
-      <w:proofErr w:type="spellEnd"/>
-      <w:r>
-        <w:t xml:space="preserve"> importante para ti y pregúntate.</w:t>
+        <w:t>Elige lo mas importante para ti y pregúntate.</w:t>
       </w:r>
     </w:p>
     <w:p>
@@ -2980,7 +3784,7 @@
                     <pic:cNvPicPr/>
                   </pic:nvPicPr>
                   <pic:blipFill>
-                    <a:blip r:embed="rId64"/>
+                    <a:blip r:embed="rId83"/>
                     <a:stretch>
                       <a:fillRect/>
                     </a:stretch>
@@ -3022,7 +3826,6 @@
         <w:rPr>
           <w:lang w:eastAsia="es-CO"/>
         </w:rPr>
-        <w:lastRenderedPageBreak/>
         <w:t>En esta clase vimos la importancia de hacer la pregunta de enfoque para ayudarnos a establecer prioridades y dedicarnos a lo más importante.</w:t>
       </w:r>
     </w:p>

</xml_diff>